<commit_message>
Skyline: adding a tutorial for drift time predictor training.  The test for this is lengthy and involves a large download from Chorus, so it's classified as a PerfTest instead of a tutorial test.
Former-commit-id: dfe56bd80a15491fbc96e51bcc5d8c4a2fe44a91
</commit_message>
<xml_diff>
--- a/pwiz_tools/Skyline/Documentation/Tutorials/Skyline Drift Time Predictor Training.docx
+++ b/pwiz_tools/Skyline/Documentation/Tutorials/Skyline Drift Time Predictor Training.docx
@@ -11,9 +11,6 @@
       </w:r>
       <w:r>
         <w:t>Drift Time Predictor Training</w:t>
-      </w:r>
-      <w:r>
-        <w:t xml:space="preserve"> (DRAFT)</w:t>
       </w:r>
     </w:p>
     <w:p>
@@ -117,19 +114,7 @@
           <w:rPr>
             <w:rStyle w:val="Hyperlink"/>
           </w:rPr>
-          <w:t>https://skyline.gs.washington.edu/tutorials/TrainedDriftTimePr</w:t>
-        </w:r>
-        <w:r>
-          <w:rPr>
-            <w:rStyle w:val="Hyperlink"/>
-          </w:rPr>
-          <w:t>e</w:t>
-        </w:r>
-        <w:r>
-          <w:rPr>
-            <w:rStyle w:val="Hyperlink"/>
-          </w:rPr>
-          <w:t>dictionTutorial.zip</w:t>
+          <w:t>https://skyline.gs.washington.edu/tutorials/TrainedDriftTimePredictionTutorial.zip</w:t>
         </w:r>
       </w:hyperlink>
     </w:p>
@@ -210,46 +195,41 @@
     </w:p>
     <w:p>
       <w:r>
-        <w:t>If you don’t have a Chorus account, register for one now.</w:t>
-      </w:r>
-      <w:r>
-        <w:t xml:space="preserve">  Then go to </w:t>
-      </w:r>
-      <w:hyperlink r:id="rId12" w:anchor="/experiments/shared/1962/files?page=1&amp;items=25&amp;sortingField=uploadDate&amp;asc=false" w:history="1">
-        <w:r>
-          <w:rPr>
-            <w:rStyle w:val="Hyperlink"/>
-          </w:rPr>
-          <w:t>https://chorusproject.org/pages/dashboard.html#/experiments/shared/1962/files?page=1&amp;items=25&amp;sortingField=uploadDate&amp;asc=false</w:t>
-        </w:r>
-      </w:hyperlink>
-      <w:r>
-        <w:t xml:space="preserve">  [</w:t>
+        <w:t xml:space="preserve">If you have a Chorus account, </w:t>
+      </w:r>
+      <w:r>
+        <w:t xml:space="preserve">log in then </w:t>
+      </w:r>
+      <w:r>
+        <w:t xml:space="preserve">go to </w:t>
+      </w:r>
+      <w:bookmarkStart w:id="0" w:name="OLE_LINK3"/>
+      <w:bookmarkStart w:id="1" w:name="OLE_LINK4"/>
+      <w:r>
+        <w:fldChar w:fldCharType="begin"/>
+      </w:r>
+      <w:r>
+        <w:instrText>HYPERLINK "https://chorusproject.org/pages/dashboard.html" \l "/projects/all/1220/experiments/2665/files"</w:instrText>
+      </w:r>
+      <w:r>
+        <w:fldChar w:fldCharType="separate"/>
       </w:r>
       <w:r>
         <w:rPr>
-          <w:b/>
+          <w:rStyle w:val="Hyperlink"/>
         </w:rPr>
-        <w:t xml:space="preserve">NB this is not the ultimate link – we need to make this data public, this link probably only works for </w:t>
-      </w:r>
-      <w:proofErr w:type="spellStart"/>
+        <w:t>https://chorusproject.org/pages/dashboard.html#/projects/all/1220/experiments/2665/files</w:t>
+      </w:r>
       <w:r>
         <w:rPr>
-          <w:b/>
+          <w:rStyle w:val="Hyperlink"/>
         </w:rPr>
-        <w:t>BrianP</w:t>
-      </w:r>
-      <w:proofErr w:type="spellEnd"/>
-      <w:r>
-        <w:rPr>
-          <w:b/>
-        </w:rPr>
-        <w:t xml:space="preserve"> – and anyway, the files there are damaged – find a local copy if you can</w:t>
-      </w:r>
-      <w:bookmarkStart w:id="0" w:name="_GoBack"/>
+        <w:fldChar w:fldCharType="end"/>
+      </w:r>
       <w:bookmarkEnd w:id="0"/>
-      <w:r>
-        <w:t>]</w:t>
+      <w:bookmarkEnd w:id="1"/>
+      <w:r>
+        <w:t xml:space="preserve">  </w:t>
       </w:r>
     </w:p>
     <w:p>
@@ -278,6 +258,15 @@
           <w:rFonts w:asciiTheme="minorHAnsi" w:hAnsiTheme="minorHAnsi"/>
         </w:rPr>
       </w:pPr>
+      <w:bookmarkStart w:id="2" w:name="OLE_LINK5"/>
+      <w:bookmarkStart w:id="3" w:name="OLE_LINK6"/>
+      <w:r>
+        <w:rPr>
+          <w:rFonts w:asciiTheme="minorHAnsi" w:eastAsia="Calibri" w:hAnsiTheme="minorHAnsi" w:cs="Consolas"/>
+          <w:highlight w:val="white"/>
+        </w:rPr>
+        <w:t>trained_dt_tutorial_</w:t>
+      </w:r>
       <w:r>
         <w:rPr>
           <w:rFonts w:asciiTheme="minorHAnsi" w:eastAsia="Calibri" w:hAnsiTheme="minorHAnsi" w:cs="Consolas"/>
@@ -285,6 +274,8 @@
         </w:rPr>
         <w:t>BSA_Frag_100nM_18May15_Fir_15-04-02.d.zip</w:t>
       </w:r>
+      <w:bookmarkEnd w:id="2"/>
+      <w:bookmarkEnd w:id="3"/>
       <w:r>
         <w:rPr>
           <w:rFonts w:asciiTheme="minorHAnsi" w:eastAsia="Calibri" w:hAnsiTheme="minorHAnsi" w:cs="Consolas"/>
@@ -301,28 +292,108 @@
         <w:rPr>
           <w:rFonts w:asciiTheme="minorHAnsi" w:eastAsia="Calibri" w:hAnsiTheme="minorHAnsi" w:cs="Consolas"/>
         </w:rPr>
-        <w:t>7</w:t>
-      </w:r>
-      <w:proofErr w:type="gramStart"/>
-      <w:r>
-        <w:rPr>
-          <w:rFonts w:asciiTheme="minorHAnsi" w:eastAsia="Calibri" w:hAnsiTheme="minorHAnsi" w:cs="Consolas"/>
-        </w:rPr>
-        <w:t>)</w:t>
-      </w:r>
-      <w:proofErr w:type="gramEnd"/>
+        <w:t>7)</w:t>
+      </w:r>
       <w:r>
         <w:rPr>
           <w:rFonts w:asciiTheme="minorHAnsi" w:eastAsia="Calibri" w:hAnsiTheme="minorHAnsi" w:cs="Consolas"/>
         </w:rPr>
         <w:br/>
       </w:r>
+      <w:bookmarkStart w:id="4" w:name="OLE_LINK7"/>
+      <w:bookmarkStart w:id="5" w:name="OLE_LINK8"/>
+      <w:r>
+        <w:rPr>
+          <w:rFonts w:asciiTheme="minorHAnsi" w:eastAsia="Calibri" w:hAnsiTheme="minorHAnsi" w:cs="Consolas"/>
+          <w:highlight w:val="white"/>
+        </w:rPr>
+        <w:t>trained_dt_tutorial_Yeast_0pt1ug_BSA_50nM_18May15_Fir_15-04-01.d</w:t>
+      </w:r>
       <w:r>
         <w:rPr>
           <w:rFonts w:asciiTheme="minorHAnsi" w:hAnsiTheme="minorHAnsi"/>
         </w:rPr>
-        <w:t>Yeast_0pt1ug_BSA_50nM_18May15_Fir_15-04-01.d.zip (ID 99021)</w:t>
-      </w:r>
+        <w:t xml:space="preserve">.zip </w:t>
+      </w:r>
+      <w:bookmarkEnd w:id="4"/>
+      <w:bookmarkEnd w:id="5"/>
+      <w:r>
+        <w:rPr>
+          <w:rFonts w:asciiTheme="minorHAnsi" w:hAnsiTheme="minorHAnsi"/>
+        </w:rPr>
+        <w:t xml:space="preserve">(ID </w:t>
+      </w:r>
+      <w:r>
+        <w:rPr>
+          <w:rFonts w:asciiTheme="minorHAnsi" w:hAnsiTheme="minorHAnsi"/>
+        </w:rPr>
+        <w:t>168630</w:t>
+      </w:r>
+      <w:r>
+        <w:rPr>
+          <w:rFonts w:asciiTheme="minorHAnsi" w:hAnsiTheme="minorHAnsi"/>
+        </w:rPr>
+        <w:t>)</w:t>
+      </w:r>
+    </w:p>
+    <w:p>
+      <w:pPr>
+        <w:keepNext/>
+        <w:rPr>
+          <w:rFonts w:asciiTheme="minorHAnsi" w:hAnsiTheme="minorHAnsi"/>
+        </w:rPr>
+      </w:pPr>
+      <w:r>
+        <w:rPr>
+          <w:rFonts w:asciiTheme="minorHAnsi" w:hAnsiTheme="minorHAnsi"/>
+        </w:rPr>
+        <w:t xml:space="preserve">If you don’t have a chorus account, you can set one up for free </w:t>
+      </w:r>
+      <w:r>
+        <w:t xml:space="preserve">at </w:t>
+      </w:r>
+      <w:hyperlink r:id="rId12" w:history="1">
+        <w:r>
+          <w:rPr>
+            <w:rStyle w:val="Hyperlink"/>
+          </w:rPr>
+          <w:t>https://chorusproject.org</w:t>
+        </w:r>
+      </w:hyperlink>
+      <w:r>
+        <w:rPr>
+          <w:rFonts w:asciiTheme="minorHAnsi" w:hAnsiTheme="minorHAnsi"/>
+        </w:rPr>
+        <w:t xml:space="preserve"> , or you can download the files </w:t>
+      </w:r>
+      <w:r>
+        <w:rPr>
+          <w:rFonts w:asciiTheme="minorHAnsi" w:hAnsiTheme="minorHAnsi"/>
+        </w:rPr>
+        <w:t xml:space="preserve">anonymously </w:t>
+      </w:r>
+      <w:r>
+        <w:rPr>
+          <w:rFonts w:asciiTheme="minorHAnsi" w:hAnsiTheme="minorHAnsi"/>
+        </w:rPr>
+        <w:t>as</w:t>
+      </w:r>
+    </w:p>
+    <w:p>
+      <w:pPr>
+        <w:rPr>
+          <w:rFonts w:asciiTheme="minorHAnsi" w:hAnsiTheme="minorHAnsi"/>
+        </w:rPr>
+      </w:pPr>
+      <w:hyperlink r:id="rId13" w:history="1">
+        <w:r>
+          <w:rPr>
+            <w:rStyle w:val="Hyperlink"/>
+            <w:rFonts w:asciiTheme="minorHAnsi" w:hAnsiTheme="minorHAnsi"/>
+          </w:rPr>
+          <w:t>https://chorusproject.org/anonymous/download/experiment/1955020616207225201</w:t>
+        </w:r>
+      </w:hyperlink>
     </w:p>
     <w:p>
       <w:pPr>
@@ -335,7 +406,13 @@
           <w:rFonts w:asciiTheme="minorHAnsi" w:hAnsiTheme="minorHAnsi"/>
         </w:rPr>
         <w:lastRenderedPageBreak/>
-        <w:t xml:space="preserve">This is a total </w:t>
+        <w:t>T</w:t>
+      </w:r>
+      <w:r>
+        <w:rPr>
+          <w:rFonts w:asciiTheme="minorHAnsi" w:hAnsiTheme="minorHAnsi"/>
+        </w:rPr>
+        <w:t xml:space="preserve">his is a total </w:t>
       </w:r>
       <w:r>
         <w:rPr>
@@ -365,19 +442,106 @@
         <w:rPr>
           <w:rFonts w:asciiTheme="minorHAnsi" w:hAnsiTheme="minorHAnsi"/>
         </w:rPr>
-        <w:t xml:space="preserve">  Once they are downloaded, unzip them to your previously created “Documents\</w:t>
-      </w:r>
-      <w:r>
-        <w:t>TrainedDriftTimePredictionTutorial</w:t>
-      </w:r>
-      <w:r>
-        <w:t xml:space="preserve"> “</w:t>
+        <w:t xml:space="preserve">  </w:t>
+      </w:r>
+      <w:r>
+        <w:rPr>
+          <w:rFonts w:asciiTheme="minorHAnsi" w:hAnsiTheme="minorHAnsi"/>
+        </w:rPr>
+        <w:t>Once downloaded,</w:t>
+      </w:r>
+      <w:r>
+        <w:rPr>
+          <w:rFonts w:asciiTheme="minorHAnsi" w:hAnsiTheme="minorHAnsi"/>
+        </w:rPr>
+        <w:t xml:space="preserve"> unzip the</w:t>
+      </w:r>
+      <w:r>
+        <w:rPr>
+          <w:rFonts w:asciiTheme="minorHAnsi" w:hAnsiTheme="minorHAnsi"/>
+        </w:rPr>
+        <w:t xml:space="preserve"> .d files </w:t>
+      </w:r>
+      <w:r>
+        <w:rPr>
+          <w:rFonts w:asciiTheme="minorHAnsi" w:hAnsiTheme="minorHAnsi"/>
+        </w:rPr>
+        <w:t>to your previously created “Documents\</w:t>
+      </w:r>
+      <w:r>
+        <w:t>TrainedDriftTimePredictionTutorial“</w:t>
       </w:r>
       <w:r>
         <w:t xml:space="preserve"> </w:t>
       </w:r>
       <w:r>
-        <w:t>folder.</w:t>
+        <w:t>f</w:t>
+      </w:r>
+      <w:r>
+        <w:t>older</w:t>
+      </w:r>
+      <w:r>
+        <w:t xml:space="preserve"> so that it contains </w:t>
+      </w:r>
+      <w:r>
+        <w:rPr>
+          <w:rFonts w:asciiTheme="minorHAnsi" w:eastAsia="Calibri" w:hAnsiTheme="minorHAnsi" w:cs="Consolas"/>
+          <w:highlight w:val="white"/>
+        </w:rPr>
+        <w:t>trained_dt_tutorial_</w:t>
+      </w:r>
+      <w:r>
+        <w:rPr>
+          <w:rFonts w:asciiTheme="minorHAnsi" w:eastAsia="Calibri" w:hAnsiTheme="minorHAnsi" w:cs="Consolas"/>
+          <w:highlight w:val="white"/>
+        </w:rPr>
+        <w:t>BSA_Frag_100nM_18May15_Fir_15-04-02.d</w:t>
+      </w:r>
+      <w:r>
+        <w:rPr>
+          <w:rFonts w:asciiTheme="minorHAnsi" w:eastAsia="Calibri" w:hAnsiTheme="minorHAnsi" w:cs="Consolas"/>
+        </w:rPr>
+        <w:t xml:space="preserve"> and </w:t>
+      </w:r>
+      <w:r>
+        <w:rPr>
+          <w:rFonts w:asciiTheme="minorHAnsi" w:eastAsia="Calibri" w:hAnsiTheme="minorHAnsi" w:cs="Consolas"/>
+          <w:highlight w:val="white"/>
+        </w:rPr>
+        <w:t>trained_dt_tutorial_Yeast_0pt1ug_BSA_50nM_18May15_Fir_15-04-01.d</w:t>
+      </w:r>
+      <w:r>
+        <w:rPr>
+          <w:rFonts w:asciiTheme="minorHAnsi" w:eastAsia="Calibri" w:hAnsiTheme="minorHAnsi" w:cs="Consolas"/>
+        </w:rPr>
+        <w:t xml:space="preserve"> </w:t>
+      </w:r>
+      <w:r>
+        <w:t>(</w:t>
+      </w:r>
+      <w:r>
+        <w:t xml:space="preserve">if you downloaded anonymously, you have a zip file with zip files in it so </w:t>
+      </w:r>
+      <w:r>
+        <w:t>this is a two-step process</w:t>
+      </w:r>
+      <w:r>
+        <w:t>).</w:t>
+      </w:r>
+      <w:r>
+        <w:t xml:space="preserve"> N</w:t>
+      </w:r>
+      <w:r>
+        <w:t xml:space="preserve">ote that </w:t>
+      </w:r>
+      <w:r>
+        <w:t xml:space="preserve">while </w:t>
+      </w:r>
+      <w:r>
+        <w:t>we refer to these as files in this tutorial, they are technically directories</w:t>
+      </w:r>
+      <w:r>
+        <w:t>.</w:t>
       </w:r>
     </w:p>
     <w:p>
@@ -405,8 +569,8 @@
         </w:rPr>
         <w:t>“</w:t>
       </w:r>
-      <w:bookmarkStart w:id="1" w:name="OLE_LINK1"/>
-      <w:bookmarkStart w:id="2" w:name="OLE_LINK2"/>
+      <w:bookmarkStart w:id="6" w:name="OLE_LINK1"/>
+      <w:bookmarkStart w:id="7" w:name="OLE_LINK2"/>
       <w:r>
         <w:t>TrainedDriftTimePrediction</w:t>
       </w:r>
@@ -417,8 +581,8 @@
         </w:rPr>
         <w:t>Tutorial.sky</w:t>
       </w:r>
-      <w:bookmarkEnd w:id="1"/>
-      <w:bookmarkEnd w:id="2"/>
+      <w:bookmarkEnd w:id="6"/>
+      <w:bookmarkEnd w:id="7"/>
       <w:r>
         <w:rPr>
           <w:rFonts w:asciiTheme="minorHAnsi" w:eastAsia="Calibri" w:hAnsiTheme="minorHAnsi" w:cs="Consolas"/>
@@ -461,84 +625,10 @@
           <w:noProof/>
         </w:rPr>
         <w:drawing>
-          <wp:inline distT="0" distB="0" distL="0" distR="0" wp14:anchorId="3438B764" wp14:editId="19C68A41">
+          <wp:inline distT="0" distB="0" distL="0" distR="0" wp14:anchorId="4465AADB" wp14:editId="0B587E8F">
             <wp:extent cx="5943600" cy="4374515"/>
             <wp:effectExtent l="0" t="0" r="0" b="6985"/>
             <wp:docPr id="1" name="Picture 1"/>
-            <wp:cNvGraphicFramePr>
-              <a:graphicFrameLocks xmlns:a="http://schemas.openxmlformats.org/drawingml/2006/main" noChangeAspect="1"/>
-            </wp:cNvGraphicFramePr>
-            <a:graphic xmlns:a="http://schemas.openxmlformats.org/drawingml/2006/main">
-              <a:graphicData uri="http://schemas.openxmlformats.org/drawingml/2006/picture">
-                <pic:pic xmlns:pic="http://schemas.openxmlformats.org/drawingml/2006/picture">
-                  <pic:nvPicPr>
-                    <pic:cNvPr id="0" name=""/>
-                    <pic:cNvPicPr/>
-                  </pic:nvPicPr>
-                  <pic:blipFill>
-                    <a:blip r:embed="rId13"/>
-                    <a:stretch>
-                      <a:fillRect/>
-                    </a:stretch>
-                  </pic:blipFill>
-                  <pic:spPr>
-                    <a:xfrm>
-                      <a:off x="0" y="0"/>
-                      <a:ext cx="5943600" cy="4374515"/>
-                    </a:xfrm>
-                    <a:prstGeom prst="rect">
-                      <a:avLst/>
-                    </a:prstGeom>
-                  </pic:spPr>
-                </pic:pic>
-              </a:graphicData>
-            </a:graphic>
-          </wp:inline>
-        </w:drawing>
-      </w:r>
-    </w:p>
-    <w:p>
-      <w:pPr>
-        <w:pStyle w:val="Heading1"/>
-        <w:spacing w:after="120"/>
-      </w:pPr>
-      <w:r>
-        <w:t>Import the</w:t>
-      </w:r>
-      <w:r>
-        <w:t xml:space="preserve"> Results</w:t>
-      </w:r>
-      <w:r>
-        <w:t xml:space="preserve"> Data</w:t>
-      </w:r>
-    </w:p>
-    <w:p>
-      <w:r>
-        <w:t xml:space="preserve">We will import both the training data and the mixture data.  Initially we just want to look at the mixture data to see how bad the interference is between the analytes of interest and everything else in the mix.  We will load the training data at the same time just to save time, since Skyline can load </w:t>
-      </w:r>
-      <w:r>
-        <w:t>it in parallel with the mixture data</w:t>
-      </w:r>
-      <w:r>
-        <w:t>.</w:t>
-      </w:r>
-    </w:p>
-    <w:p>
-      <w:r>
-        <w:t>Selecting File | import | Results from the Skyline menu brings you here:</w:t>
-      </w:r>
-    </w:p>
-    <w:p>
-      <w:r>
-        <w:rPr>
-          <w:noProof/>
-        </w:rPr>
-        <w:lastRenderedPageBreak/>
-        <w:drawing>
-          <wp:inline distT="0" distB="0" distL="0" distR="0" wp14:anchorId="20188BAF" wp14:editId="491F1F8C">
-            <wp:extent cx="3714750" cy="4257675"/>
-            <wp:effectExtent l="0" t="0" r="0" b="9525"/>
-            <wp:docPr id="3" name="Picture 3"/>
             <wp:cNvGraphicFramePr>
               <a:graphicFrameLocks xmlns:a="http://schemas.openxmlformats.org/drawingml/2006/main" noChangeAspect="1"/>
             </wp:cNvGraphicFramePr>
@@ -558,7 +648,7 @@
                   <pic:spPr>
                     <a:xfrm>
                       <a:off x="0" y="0"/>
-                      <a:ext cx="3714750" cy="4257675"/>
+                      <a:ext cx="5943600" cy="4374515"/>
                     </a:xfrm>
                     <a:prstGeom prst="rect">
                       <a:avLst/>
@@ -572,29 +662,41 @@
       </w:r>
     </w:p>
     <w:p>
-      <w:r>
-        <w:t>Make sure the “Files to import simultaneously” control is set to “Many” – this tells Skyline to import more than one file at a time, for best performance.  Then click on the “OK” button.</w:t>
+      <w:pPr>
+        <w:pStyle w:val="Heading1"/>
+        <w:spacing w:after="120"/>
+      </w:pPr>
+      <w:r>
+        <w:lastRenderedPageBreak/>
+        <w:t>Import the</w:t>
+      </w:r>
+      <w:r>
+        <w:t xml:space="preserve"> Results</w:t>
+      </w:r>
+      <w:r>
+        <w:t xml:space="preserve"> Data</w:t>
       </w:r>
     </w:p>
     <w:p>
-      <w:pPr>
-        <w:keepNext/>
-      </w:pPr>
-      <w:r>
-        <w:lastRenderedPageBreak/>
-        <w:t xml:space="preserve">From the next window, select the previously downloaded files </w:t>
-      </w:r>
-      <w:r>
-        <w:t>"BSA_Frag_100nM_18May15_Fir_15-04-02.d"</w:t>
-      </w:r>
-      <w:r>
-        <w:t xml:space="preserve"> and </w:t>
-      </w:r>
-      <w:r>
-        <w:t>"Yeast_0pt1ug_BSA_50nM_18May15_Fir_15-04-01.d"</w:t>
+      <w:r>
+        <w:t xml:space="preserve">We will import both the training data and the mixture data.  Initially we just want to look at the mixture data to see how bad the interference is between the analytes of interest and everything else in the mix.  We will load the training data </w:t>
+      </w:r>
+      <w:r>
+        <w:t>simultaneously</w:t>
+      </w:r>
+      <w:r>
+        <w:t xml:space="preserve"> just to save time, since Skyline can load </w:t>
+      </w:r>
+      <w:r>
+        <w:t>it in parallel with the mixture data</w:t>
       </w:r>
       <w:r>
         <w:t>.</w:t>
+      </w:r>
+    </w:p>
+    <w:p>
+      <w:r>
+        <w:t>Selecting File | import | Results from the Skyline menu brings you here:</w:t>
       </w:r>
     </w:p>
     <w:p>
@@ -603,10 +705,10 @@
           <w:noProof/>
         </w:rPr>
         <w:drawing>
-          <wp:inline distT="0" distB="0" distL="0" distR="0" wp14:anchorId="2BA10AF3" wp14:editId="5C2DDC73">
-            <wp:extent cx="5695950" cy="4076700"/>
-            <wp:effectExtent l="0" t="0" r="0" b="0"/>
-            <wp:docPr id="5" name="Picture 5"/>
+          <wp:inline distT="0" distB="0" distL="0" distR="0" wp14:anchorId="5CFBF61C" wp14:editId="491D78EC">
+            <wp:extent cx="3714750" cy="4257675"/>
+            <wp:effectExtent l="0" t="0" r="0" b="9525"/>
+            <wp:docPr id="3" name="Picture 3"/>
             <wp:cNvGraphicFramePr>
               <a:graphicFrameLocks xmlns:a="http://schemas.openxmlformats.org/drawingml/2006/main" noChangeAspect="1"/>
             </wp:cNvGraphicFramePr>
@@ -626,7 +728,7 @@
                   <pic:spPr>
                     <a:xfrm>
                       <a:off x="0" y="0"/>
-                      <a:ext cx="5695950" cy="4076700"/>
+                      <a:ext cx="3714750" cy="4257675"/>
                     </a:xfrm>
                     <a:prstGeom prst="rect">
                       <a:avLst/>
@@ -639,16 +741,50 @@
         </w:drawing>
       </w:r>
     </w:p>
-    <w:p/>
-    <w:p/>
-    <w:p/>
     <w:p>
+      <w:r>
+        <w:t>Make sure the “Files to import simultaneously” control is set to “Many” – this tells Skyline to import more than one file at a time, for best performance.  Then click on the “OK” button.</w:t>
+      </w:r>
+    </w:p>
+    <w:p>
       <w:pPr>
         <w:keepNext/>
       </w:pPr>
       <w:r>
         <w:lastRenderedPageBreak/>
-        <w:t>If you checked the “Show chromatograms during import” box, during import you will see a progress window like this:</w:t>
+        <w:t xml:space="preserve">From the next window, select the previously downloaded files </w:t>
+      </w:r>
+      <w:r>
+        <w:t>"</w:t>
+      </w:r>
+      <w:r>
+        <w:rPr>
+          <w:rFonts w:asciiTheme="minorHAnsi" w:eastAsia="Calibri" w:hAnsiTheme="minorHAnsi" w:cs="Consolas"/>
+          <w:highlight w:val="white"/>
+        </w:rPr>
+        <w:t>trained_dt_tutorial_</w:t>
+      </w:r>
+      <w:r>
+        <w:t>BSA_Frag_100nM_18May15_Fir_15-04-02.d"</w:t>
+      </w:r>
+      <w:r>
+        <w:t xml:space="preserve"> and </w:t>
+      </w:r>
+      <w:r>
+        <w:t>"</w:t>
+      </w:r>
+      <w:r>
+        <w:rPr>
+          <w:rFonts w:asciiTheme="minorHAnsi" w:eastAsia="Calibri" w:hAnsiTheme="minorHAnsi" w:cs="Consolas"/>
+          <w:highlight w:val="white"/>
+        </w:rPr>
+        <w:t>trained_dt_tutorial_Yeast_0pt1ug_BSA_50nM_18May15_Fir_15-04-01.d</w:t>
+      </w:r>
+      <w:r>
+        <w:t>"</w:t>
+      </w:r>
+      <w:r>
+        <w:t>.</w:t>
       </w:r>
     </w:p>
     <w:p>
@@ -657,10 +793,10 @@
           <w:noProof/>
         </w:rPr>
         <w:drawing>
-          <wp:inline distT="0" distB="0" distL="0" distR="0" wp14:anchorId="241548F1" wp14:editId="00033852">
-            <wp:extent cx="5943600" cy="3360420"/>
+          <wp:inline distT="0" distB="0" distL="0" distR="0" wp14:anchorId="7BA0CC60" wp14:editId="62CD84EB">
+            <wp:extent cx="5943600" cy="3930015"/>
             <wp:effectExtent l="0" t="0" r="0" b="0"/>
-            <wp:docPr id="4" name="Picture 4"/>
+            <wp:docPr id="2" name="Picture 2"/>
             <wp:cNvGraphicFramePr>
               <a:graphicFrameLocks xmlns:a="http://schemas.openxmlformats.org/drawingml/2006/main" noChangeAspect="1"/>
             </wp:cNvGraphicFramePr>
@@ -680,7 +816,7 @@
                   <pic:spPr>
                     <a:xfrm>
                       <a:off x="0" y="0"/>
-                      <a:ext cx="5943600" cy="3360420"/>
+                      <a:ext cx="5943600" cy="3930015"/>
                     </a:xfrm>
                     <a:prstGeom prst="rect">
                       <a:avLst/>
@@ -694,88 +830,20 @@
       </w:r>
     </w:p>
     <w:p>
-      <w:pPr>
-        <w:rPr>
-          <w:rFonts w:eastAsia="Calibri"/>
-        </w:rPr>
-      </w:pPr>
-      <w:r>
-        <w:t>"BSA_Frag_100nM_18May15_Fir_15-04-02.d"</w:t>
-      </w:r>
-      <w:r>
-        <w:t xml:space="preserve"> contain</w:t>
-      </w:r>
-      <w:r>
-        <w:rPr>
-          <w:rFonts w:eastAsia="Calibri"/>
-        </w:rPr>
-        <w:t xml:space="preserve">s the raw data from a tryptic digest of BSA in water, which should give a nice clean training set for BSA peptide drift times. </w:t>
-      </w:r>
-      <w:r>
-        <w:t>"Yeast_0pt1ug_BSA_50nM_18May15_Fir_15-04-01.d"</w:t>
-      </w:r>
-      <w:r>
-        <w:t xml:space="preserve"> contains the raw data from a mixture of BSA and yeast.  It’s easy to see that the mixture has a lot more peak interference.</w:t>
+      <w:r>
+        <w:t>Skyline will ask if you want to remove the matching parts of the names:</w:t>
       </w:r>
     </w:p>
     <w:p>
-      <w:pPr>
-        <w:keepNext/>
-        <w:rPr>
-          <w:rFonts w:eastAsia="Calibri"/>
-        </w:rPr>
-      </w:pPr>
-      <w:r>
-        <w:lastRenderedPageBreak/>
-        <w:t>Once the data is imported, we can examine the mixture alongside the simple data set and see how much peak interference there is.   Use the View | Arrange Graphs | Tiled menu item to set up a side by side view,</w:t>
-      </w:r>
-      <w:r>
-        <w:t xml:space="preserve"> and then View | Auto Zoom | Best Peak for convenience, </w:t>
-      </w:r>
-      <w:r>
-        <w:t>then click on the</w:t>
-      </w:r>
-      <w:r>
-        <w:t xml:space="preserve"> </w:t>
-      </w:r>
-      <w:r>
-        <w:t>R.</w:t>
-      </w:r>
-      <w:r>
-        <w:rPr>
-          <w:rFonts w:eastAsia="Calibri"/>
-          <w:highlight w:val="white"/>
-        </w:rPr>
-        <w:t xml:space="preserve"> HPEYAVSVLLR</w:t>
-      </w:r>
-      <w:r>
-        <w:rPr>
-          <w:rFonts w:eastAsia="Calibri"/>
-        </w:rPr>
-        <w:t>.L</w:t>
-      </w:r>
-      <w:r>
-        <w:rPr>
-          <w:rFonts w:eastAsia="Calibri"/>
-        </w:rPr>
-        <w:t xml:space="preserve"> peptide to see an example if interference:</w:t>
-      </w:r>
-    </w:p>
-    <w:p>
-      <w:pPr>
-        <w:rPr>
-          <w:rFonts w:eastAsia="Calibri"/>
-        </w:rPr>
-      </w:pPr>
       <w:r>
         <w:rPr>
           <w:noProof/>
         </w:rPr>
         <w:drawing>
-          <wp:inline distT="0" distB="0" distL="0" distR="0" wp14:anchorId="4C0C0DEB" wp14:editId="58E4CEA3">
-            <wp:extent cx="5943600" cy="4374515"/>
-            <wp:effectExtent l="0" t="0" r="0" b="6985"/>
-            <wp:docPr id="7" name="Picture 7"/>
+          <wp:inline distT="0" distB="0" distL="0" distR="0" wp14:anchorId="017129EE" wp14:editId="6D623AEB">
+            <wp:extent cx="3154680" cy="2225040"/>
+            <wp:effectExtent l="0" t="0" r="7620" b="3810"/>
+            <wp:docPr id="6" name="Picture 6"/>
             <wp:cNvGraphicFramePr>
               <a:graphicFrameLocks xmlns:a="http://schemas.openxmlformats.org/drawingml/2006/main" noChangeAspect="1"/>
             </wp:cNvGraphicFramePr>
@@ -795,7 +863,7 @@
                   <pic:spPr>
                     <a:xfrm>
                       <a:off x="0" y="0"/>
-                      <a:ext cx="5943600" cy="4374515"/>
+                      <a:ext cx="3154680" cy="2225040"/>
                     </a:xfrm>
                     <a:prstGeom prst="rect">
                       <a:avLst/>
@@ -810,62 +878,23 @@
     </w:p>
     <w:p>
       <w:r>
-        <w:t xml:space="preserve">The panel on the left is from the BSA in water sample.  On the right is the mixture sample.  This is a plausible peak, but looking at the retention times we can see that it is probably not the correct peak.   </w:t>
-      </w:r>
-      <w:r>
-        <w:t>This is an ideal situation for using Ion Mobility Separation to</w:t>
-      </w:r>
-      <w:r>
-        <w:t xml:space="preserve"> simplify the signal for the analyte of interest.  </w:t>
+        <w:t>This is a matter of preference, for our purposes select “</w:t>
+      </w:r>
+      <w:r>
+        <w:t>R</w:t>
+      </w:r>
+      <w:r>
+        <w:t>emove”.</w:t>
       </w:r>
     </w:p>
+    <w:p/>
+    <w:p/>
     <w:p>
-      <w:r>
-        <w:t>Both data sets were acquired on</w:t>
-      </w:r>
-      <w:r>
-        <w:t xml:space="preserve"> the same</w:t>
-      </w:r>
-      <w:r>
-        <w:t xml:space="preserve"> IMS-capable mass spectrometer, so our next step is to </w:t>
-      </w:r>
-      <w:r>
-        <w:t xml:space="preserve">analyze </w:t>
-      </w:r>
-      <w:r>
-        <w:t xml:space="preserve">the simple </w:t>
-      </w:r>
-      <w:r>
-        <w:t>BSA-only replicate</w:t>
-      </w:r>
-      <w:r>
-        <w:t xml:space="preserve"> to find peaks in the drift time dimension.  </w:t>
-      </w:r>
-      <w:r>
-        <w:t xml:space="preserve"> With that information in hand, we can re-import the complex mixture, filtering out data that does not fall within a reasonable drift time window for each peptide.</w:t>
-      </w:r>
-    </w:p>
-    <w:p>
-      <w:r>
-        <w:t>First, we’ll unload the mixture replicate since we don’t want it as part of the training set.</w:t>
-      </w:r>
-      <w:r>
-        <w:t xml:space="preserve">  Use File | Edit | Manage Results to remove the mixture replicate “</w:t>
-      </w:r>
-      <w:r>
-        <w:t>"Yeast_0pt1ug_BSA_50nM_18May15_Fir_15-04-01</w:t>
-      </w:r>
-      <w:r>
-        <w:t>”.</w:t>
-      </w:r>
-    </w:p>
-    <w:p>
       <w:pPr>
         <w:keepNext/>
       </w:pPr>
       <w:r>
-        <w:lastRenderedPageBreak/>
-        <w:t>Then, using the Settings | Peptide Settings… menu item, bring up the Peptide Settings dialog and select the Prediction tab.</w:t>
+        <w:t>If you checked the “Show chromatograms during import” box, during import you will see a progress window like this:</w:t>
       </w:r>
     </w:p>
     <w:p>
@@ -874,10 +903,10 @@
           <w:noProof/>
         </w:rPr>
         <w:drawing>
-          <wp:inline distT="0" distB="0" distL="0" distR="0" wp14:anchorId="51A7FAED" wp14:editId="51648C15">
-            <wp:extent cx="3914775" cy="5248275"/>
-            <wp:effectExtent l="0" t="0" r="9525" b="9525"/>
-            <wp:docPr id="8" name="Picture 8"/>
+          <wp:inline distT="0" distB="0" distL="0" distR="0" wp14:anchorId="2CE5CF33" wp14:editId="6B74027D">
+            <wp:extent cx="5943600" cy="3100070"/>
+            <wp:effectExtent l="0" t="0" r="0" b="5080"/>
+            <wp:docPr id="12" name="Picture 12"/>
             <wp:cNvGraphicFramePr>
               <a:graphicFrameLocks xmlns:a="http://schemas.openxmlformats.org/drawingml/2006/main" noChangeAspect="1"/>
             </wp:cNvGraphicFramePr>
@@ -897,7 +926,7 @@
                   <pic:spPr>
                     <a:xfrm>
                       <a:off x="0" y="0"/>
-                      <a:ext cx="3914775" cy="5248275"/>
+                      <a:ext cx="5943600" cy="3100070"/>
                     </a:xfrm>
                     <a:prstGeom prst="rect">
                       <a:avLst/>
@@ -911,38 +940,105 @@
       </w:r>
     </w:p>
     <w:p>
-      <w:r>
-        <w:t>We are going to create a drift time predictor by examining the loaded replicate, looking for intensity peaks in the drift time dimension.   S</w:t>
-      </w:r>
-      <w:r>
-        <w:t>elect “&lt;Add…&gt;</w:t>
-      </w:r>
-      <w:proofErr w:type="gramStart"/>
-      <w:r>
-        <w:t xml:space="preserve">” </w:t>
-      </w:r>
-      <w:r>
-        <w:t xml:space="preserve"> from</w:t>
-      </w:r>
-      <w:proofErr w:type="gramEnd"/>
-      <w:r>
-        <w:t xml:space="preserve"> the </w:t>
-      </w:r>
-      <w:r>
-        <w:t>“Drift time predictor” pulldown to see this dialog:</w:t>
+      <w:pPr>
+        <w:rPr>
+          <w:rFonts w:eastAsia="Calibri"/>
+        </w:rPr>
+      </w:pPr>
+      <w:r>
+        <w:t>"</w:t>
+      </w:r>
+      <w:bookmarkStart w:id="8" w:name="_GoBack"/>
+      <w:bookmarkEnd w:id="8"/>
+      <w:r>
+        <w:t>trained_dt_tutorial_</w:t>
+      </w:r>
+      <w:r>
+        <w:t>BSA_Frag_100nM_18May15_Fir_15-04-02.d"</w:t>
+      </w:r>
+      <w:r>
+        <w:t xml:space="preserve"> contain</w:t>
+      </w:r>
+      <w:r>
+        <w:rPr>
+          <w:rFonts w:eastAsia="Calibri"/>
+        </w:rPr>
+        <w:t xml:space="preserve">s the raw data from a tryptic digest of BSA in water, which should give a nice clean training set for BSA peptide drift times. </w:t>
+      </w:r>
+      <w:r>
+        <w:t>"</w:t>
+      </w:r>
+      <w:r>
+        <w:t>t</w:t>
+      </w:r>
+      <w:r>
+        <w:t>rained_dt_tutorial_Yeast_0pt1ug_BSA_50nM_18May15_Fir_15-04-01.d</w:t>
+      </w:r>
+      <w:r>
+        <w:t>"</w:t>
+      </w:r>
+      <w:r>
+        <w:t xml:space="preserve"> contains the raw data from a mixture of BSA and yeast.  It’s easy to see that the mixture has a lot more peak interference.</w:t>
       </w:r>
     </w:p>
     <w:p>
+      <w:pPr>
+        <w:keepNext/>
+        <w:rPr>
+          <w:rFonts w:eastAsia="Calibri"/>
+        </w:rPr>
+      </w:pPr>
+      <w:r>
+        <w:lastRenderedPageBreak/>
+        <w:t>Once the data is imported, we can examine the mixture alongside the simple data set and see how much peak interference there is.   Use the View | Arrange Graphs | Tiled menu item to set up a side by side view,</w:t>
+      </w:r>
+      <w:r>
+        <w:t xml:space="preserve"> and then View | Auto Zoom | Best Peak for convenience, </w:t>
+      </w:r>
+      <w:r>
+        <w:t>then click on the</w:t>
+      </w:r>
+      <w:r>
+        <w:t xml:space="preserve"> </w:t>
+      </w:r>
+      <w:r>
+        <w:t>R.</w:t>
+      </w:r>
+      <w:r>
+        <w:rPr>
+          <w:rFonts w:eastAsia="Calibri"/>
+          <w:highlight w:val="white"/>
+        </w:rPr>
+        <w:t xml:space="preserve"> HPEYAVSVLLR</w:t>
+      </w:r>
+      <w:r>
+        <w:rPr>
+          <w:rFonts w:eastAsia="Calibri"/>
+        </w:rPr>
+        <w:t>.L</w:t>
+      </w:r>
+      <w:r>
+        <w:rPr>
+          <w:rFonts w:eastAsia="Calibri"/>
+        </w:rPr>
+        <w:t xml:space="preserve"> peptide to see an example if interference:</w:t>
+      </w:r>
+    </w:p>
+    <w:p>
+      <w:pPr>
+        <w:rPr>
+          <w:rFonts w:eastAsia="Calibri"/>
+        </w:rPr>
+      </w:pPr>
       <w:r>
         <w:rPr>
           <w:noProof/>
         </w:rPr>
-        <w:lastRenderedPageBreak/>
         <w:drawing>
-          <wp:inline distT="0" distB="0" distL="0" distR="0" wp14:anchorId="0FDC66B4" wp14:editId="243708C4">
-            <wp:extent cx="4191000" cy="3819525"/>
-            <wp:effectExtent l="0" t="0" r="0" b="9525"/>
-            <wp:docPr id="11" name="Picture 11"/>
+          <wp:inline distT="0" distB="0" distL="0" distR="0" wp14:anchorId="5AB98405" wp14:editId="1A0AAAE1">
+            <wp:extent cx="5943600" cy="4374515"/>
+            <wp:effectExtent l="0" t="0" r="0" b="6985"/>
+            <wp:docPr id="7" name="Picture 7"/>
             <wp:cNvGraphicFramePr>
               <a:graphicFrameLocks xmlns:a="http://schemas.openxmlformats.org/drawingml/2006/main" noChangeAspect="1"/>
             </wp:cNvGraphicFramePr>
@@ -962,7 +1058,7 @@
                   <pic:spPr>
                     <a:xfrm>
                       <a:off x="0" y="0"/>
-                      <a:ext cx="4191000" cy="3819525"/>
+                      <a:ext cx="5943600" cy="4374515"/>
                     </a:xfrm>
                     <a:prstGeom prst="rect">
                       <a:avLst/>
@@ -977,33 +1073,54 @@
     </w:p>
     <w:p>
       <w:r>
-        <w:t>Set the name to something like “</w:t>
-      </w:r>
-      <w:proofErr w:type="spellStart"/>
-      <w:r>
-        <w:t>From</w:t>
-      </w:r>
-      <w:r>
-        <w:t>Train</w:t>
-      </w:r>
-      <w:r>
-        <w:t>ingSet</w:t>
-      </w:r>
-      <w:proofErr w:type="spellEnd"/>
-      <w:r>
-        <w:t>”</w:t>
-      </w:r>
-      <w:r>
-        <w:t xml:space="preserve"> and the Resolving power to 50,</w:t>
-      </w:r>
-      <w:r>
-        <w:t xml:space="preserve"> and</w:t>
-      </w:r>
-      <w:r>
-        <w:t xml:space="preserve"> click on the Use Results button.  Skyline </w:t>
-      </w:r>
-      <w:r>
-        <w:t>examines the loaded replicate and populates the predictor:</w:t>
+        <w:t xml:space="preserve">The panel on the left is from the BSA in water sample.  On the right is the mixture sample.  This is a plausible peak, but looking at the retention times we can see that it is probably not the correct peak.   This is an ideal situation for using Ion Mobility Separation to simplify the signal for the analyte of interest.  </w:t>
+      </w:r>
+    </w:p>
+    <w:p>
+      <w:r>
+        <w:t>Both data sets were acquired on</w:t>
+      </w:r>
+      <w:r>
+        <w:t xml:space="preserve"> the same</w:t>
+      </w:r>
+      <w:r>
+        <w:t xml:space="preserve"> IMS-capable mass spectrometer, so our next step is to </w:t>
+      </w:r>
+      <w:r>
+        <w:t xml:space="preserve">analyze </w:t>
+      </w:r>
+      <w:r>
+        <w:t xml:space="preserve">the simple </w:t>
+      </w:r>
+      <w:r>
+        <w:t>BSA-only replicate</w:t>
+      </w:r>
+      <w:r>
+        <w:t xml:space="preserve"> to find peaks in the drift time dimension.  </w:t>
+      </w:r>
+      <w:r>
+        <w:t xml:space="preserve"> With that information in hand, we can re-import the complex mixture, filtering out data that does not fall within a reasonable drift time window for each peptide.</w:t>
+      </w:r>
+    </w:p>
+    <w:p>
+      <w:pPr>
+        <w:keepNext/>
+      </w:pPr>
+      <w:r>
+        <w:lastRenderedPageBreak/>
+        <w:t>First, we’ll unload the mixture replicate since we don’t want it as part of the training set.</w:t>
+      </w:r>
+      <w:r>
+        <w:t xml:space="preserve">  Use File | Edit | Manage Results to remove the mixture replicate “</w:t>
+      </w:r>
+      <w:r>
+        <w:t>"Yeast_0pt1ug_BSA_50nM_18May15_Fir_15-04-01</w:t>
+      </w:r>
+      <w:r>
+        <w:t>”.</w:t>
+      </w:r>
+      <w:r>
+        <w:t xml:space="preserve">  This leaves us with a single loaded replicate:</w:t>
       </w:r>
     </w:p>
     <w:p>
@@ -1012,10 +1129,10 @@
           <w:noProof/>
         </w:rPr>
         <w:drawing>
-          <wp:inline distT="0" distB="0" distL="0" distR="0" wp14:anchorId="488E3B23" wp14:editId="1CF3761B">
-            <wp:extent cx="3505200" cy="1666875"/>
-            <wp:effectExtent l="0" t="0" r="0" b="9525"/>
-            <wp:docPr id="13" name="Picture 13"/>
+          <wp:inline distT="0" distB="0" distL="0" distR="0" wp14:anchorId="2534D003" wp14:editId="4A1B41BD">
+            <wp:extent cx="5943600" cy="4041775"/>
+            <wp:effectExtent l="0" t="0" r="0" b="0"/>
+            <wp:docPr id="14" name="Picture 14"/>
             <wp:cNvGraphicFramePr>
               <a:graphicFrameLocks xmlns:a="http://schemas.openxmlformats.org/drawingml/2006/main" noChangeAspect="1"/>
             </wp:cNvGraphicFramePr>
@@ -1035,7 +1152,7 @@
                   <pic:spPr>
                     <a:xfrm>
                       <a:off x="0" y="0"/>
-                      <a:ext cx="3505200" cy="1666875"/>
+                      <a:ext cx="5943600" cy="4041775"/>
                     </a:xfrm>
                     <a:prstGeom prst="rect">
                       <a:avLst/>
@@ -1052,17 +1169,9 @@
       <w:pPr>
         <w:keepNext/>
       </w:pPr>
-      <w:proofErr w:type="gramStart"/>
       <w:r>
         <w:lastRenderedPageBreak/>
-        <w:t>w</w:t>
-      </w:r>
-      <w:r>
-        <w:t>ith</w:t>
-      </w:r>
-      <w:proofErr w:type="gramEnd"/>
-      <w:r>
-        <w:t xml:space="preserve"> this result.</w:t>
+        <w:t>Then, using the Settings | Peptide Settings… menu item, bring up the Peptide Settings dialog and select the Prediction tab.</w:t>
       </w:r>
     </w:p>
     <w:p>
@@ -1071,10 +1180,10 @@
           <w:noProof/>
         </w:rPr>
         <w:drawing>
-          <wp:inline distT="0" distB="0" distL="0" distR="0" wp14:anchorId="3B5CAA74" wp14:editId="4B0E508E">
-            <wp:extent cx="4191000" cy="3819525"/>
-            <wp:effectExtent l="0" t="0" r="0" b="9525"/>
-            <wp:docPr id="16" name="Picture 16"/>
+          <wp:inline distT="0" distB="0" distL="0" distR="0" wp14:anchorId="3EC76EF6" wp14:editId="03F8A6C4">
+            <wp:extent cx="4152900" cy="5113020"/>
+            <wp:effectExtent l="0" t="0" r="0" b="0"/>
+            <wp:docPr id="10" name="Picture 10"/>
             <wp:cNvGraphicFramePr>
               <a:graphicFrameLocks xmlns:a="http://schemas.openxmlformats.org/drawingml/2006/main" noChangeAspect="1"/>
             </wp:cNvGraphicFramePr>
@@ -1094,7 +1203,7 @@
                   <pic:spPr>
                     <a:xfrm>
                       <a:off x="0" y="0"/>
-                      <a:ext cx="4191000" cy="3819525"/>
+                      <a:ext cx="4152900" cy="5113020"/>
                     </a:xfrm>
                     <a:prstGeom prst="rect">
                       <a:avLst/>
@@ -1109,107 +1218,29 @@
     </w:p>
     <w:p>
       <w:r>
-        <w:t xml:space="preserve">Note that Skyline found some differences between drift time peaks in MS1 and MS2 data – this is the “High Energy Offset” column.  </w:t>
-      </w:r>
-      <w:r>
-        <w:t>In some</w:t>
-      </w:r>
-      <w:r>
-        <w:t xml:space="preserve"> IMS hardware, the extra energy from the secondary collision cell causes the ions to enter the drift separator at somewhat different velocities than the parent </w:t>
-      </w:r>
-      <w:proofErr w:type="gramStart"/>
-      <w:r>
-        <w:t>i</w:t>
-      </w:r>
-      <w:r>
-        <w:t>on,</w:t>
-      </w:r>
-      <w:proofErr w:type="gramEnd"/>
-      <w:r>
-        <w:t xml:space="preserve"> this value can be used to compensate for that.</w:t>
+        <w:t>We are going to create a drift time predictor by examining the loaded replicate, looking for intensity peaks in the drift tim</w:t>
+      </w:r>
+      <w:r>
+        <w:t xml:space="preserve">e dimension.   Select “&lt;Add…&gt;” </w:t>
+      </w:r>
+      <w:r>
+        <w:t xml:space="preserve">from the </w:t>
+      </w:r>
+      <w:r>
+        <w:t>“Drift time predictor” pulldown to see this dialog:</w:t>
       </w:r>
     </w:p>
     <w:p>
       <w:r>
-        <w:t xml:space="preserve">Click the OK button, </w:t>
-      </w:r>
-      <w:proofErr w:type="gramStart"/>
-      <w:r>
-        <w:t>then</w:t>
-      </w:r>
-      <w:proofErr w:type="gramEnd"/>
-      <w:r>
-        <w:t xml:space="preserve"> click OK on the Peptide Settings dialog.</w:t>
-      </w:r>
-    </w:p>
-    <w:p>
-      <w:r>
-        <w:t xml:space="preserve">Now let’s use our new drift time predictor to reload the mixture replicate, and see the effect that IMS filtering has on peak interference.  Use </w:t>
-      </w:r>
-      <w:r>
-        <w:t>“</w:t>
-      </w:r>
-      <w:proofErr w:type="spellStart"/>
-      <w:r>
-        <w:t>File|Import</w:t>
-      </w:r>
-      <w:proofErr w:type="spellEnd"/>
-      <w:r>
-        <w:t xml:space="preserve"> Results</w:t>
-      </w:r>
-      <w:r>
-        <w:t>”</w:t>
-      </w:r>
-      <w:r>
-        <w:t xml:space="preserve"> to load the </w:t>
-      </w:r>
-      <w:r>
-        <w:t>"Yeast_0pt1ug_BSA_50nM_18May15_Fir_15-04-01.d"</w:t>
-      </w:r>
-      <w:r>
-        <w:t xml:space="preserve"> file</w:t>
-      </w:r>
-      <w:r>
-        <w:t>.</w:t>
-      </w:r>
-      <w:r>
-        <w:t xml:space="preserve">  This time, Skyline will use the drift time predictor to ignore signal which does not match the expected drift time for each peptide.</w:t>
-      </w:r>
-    </w:p>
-    <w:p>
-      <w:pPr>
-        <w:keepNext/>
         <w:rPr>
           <w:noProof/>
         </w:rPr>
-      </w:pPr>
-      <w:r>
         <w:lastRenderedPageBreak/>
-        <w:t>Compare the signal with IMS filtering:</w:t>
-      </w:r>
-      <w:r>
-        <w:rPr>
-          <w:noProof/>
-        </w:rPr>
-        <w:t xml:space="preserve"> </w:t>
-      </w:r>
-    </w:p>
-    <w:p>
-      <w:pPr>
-        <w:keepNext/>
-        <w:rPr>
-          <w:noProof/>
-        </w:rPr>
-      </w:pPr>
-      <w:r>
-        <w:rPr>
-          <w:noProof/>
-        </w:rPr>
         <w:drawing>
-          <wp:inline distT="0" distB="0" distL="0" distR="0" wp14:anchorId="1DFA9174" wp14:editId="1A03308E">
-            <wp:extent cx="5010150" cy="3687492"/>
-            <wp:effectExtent l="0" t="0" r="0" b="8255"/>
-            <wp:docPr id="17" name="Picture 17"/>
+          <wp:inline distT="0" distB="0" distL="0" distR="0" wp14:anchorId="7522670B" wp14:editId="43D819E4">
+            <wp:extent cx="4191000" cy="3819525"/>
+            <wp:effectExtent l="0" t="0" r="0" b="9525"/>
+            <wp:docPr id="11" name="Picture 11"/>
             <wp:cNvGraphicFramePr>
               <a:graphicFrameLocks xmlns:a="http://schemas.openxmlformats.org/drawingml/2006/main" noChangeAspect="1"/>
             </wp:cNvGraphicFramePr>
@@ -1229,7 +1260,252 @@
                   <pic:spPr>
                     <a:xfrm>
                       <a:off x="0" y="0"/>
-                      <a:ext cx="5016903" cy="3692462"/>
+                      <a:ext cx="4191000" cy="3819525"/>
+                    </a:xfrm>
+                    <a:prstGeom prst="rect">
+                      <a:avLst/>
+                    </a:prstGeom>
+                  </pic:spPr>
+                </pic:pic>
+              </a:graphicData>
+            </a:graphic>
+          </wp:inline>
+        </w:drawing>
+      </w:r>
+    </w:p>
+    <w:p>
+      <w:r>
+        <w:t>Set the name to something like “</w:t>
+      </w:r>
+      <w:r>
+        <w:t>From</w:t>
+      </w:r>
+      <w:r>
+        <w:t>Train</w:t>
+      </w:r>
+      <w:r>
+        <w:t>ingSet”</w:t>
+      </w:r>
+      <w:r>
+        <w:t xml:space="preserve"> and the Resolving power to 50,</w:t>
+      </w:r>
+      <w:r>
+        <w:t xml:space="preserve"> and</w:t>
+      </w:r>
+      <w:r>
+        <w:t xml:space="preserve"> click on the Use Results button.  Skyline </w:t>
+      </w:r>
+      <w:r>
+        <w:t>examines the loaded replicate and populates the predictor:</w:t>
+      </w:r>
+    </w:p>
+    <w:p>
+      <w:r>
+        <w:rPr>
+          <w:noProof/>
+        </w:rPr>
+        <w:drawing>
+          <wp:inline distT="0" distB="0" distL="0" distR="0" wp14:anchorId="597ED599" wp14:editId="19E40441">
+            <wp:extent cx="3710940" cy="1630680"/>
+            <wp:effectExtent l="0" t="0" r="3810" b="7620"/>
+            <wp:docPr id="15" name="Picture 15"/>
+            <wp:cNvGraphicFramePr>
+              <a:graphicFrameLocks xmlns:a="http://schemas.openxmlformats.org/drawingml/2006/main" noChangeAspect="1"/>
+            </wp:cNvGraphicFramePr>
+            <a:graphic xmlns:a="http://schemas.openxmlformats.org/drawingml/2006/main">
+              <a:graphicData uri="http://schemas.openxmlformats.org/drawingml/2006/picture">
+                <pic:pic xmlns:pic="http://schemas.openxmlformats.org/drawingml/2006/picture">
+                  <pic:nvPicPr>
+                    <pic:cNvPr id="0" name=""/>
+                    <pic:cNvPicPr/>
+                  </pic:nvPicPr>
+                  <pic:blipFill>
+                    <a:blip r:embed="rId23"/>
+                    <a:stretch>
+                      <a:fillRect/>
+                    </a:stretch>
+                  </pic:blipFill>
+                  <pic:spPr>
+                    <a:xfrm>
+                      <a:off x="0" y="0"/>
+                      <a:ext cx="3710940" cy="1630680"/>
+                    </a:xfrm>
+                    <a:prstGeom prst="rect">
+                      <a:avLst/>
+                    </a:prstGeom>
+                  </pic:spPr>
+                </pic:pic>
+              </a:graphicData>
+            </a:graphic>
+          </wp:inline>
+        </w:drawing>
+      </w:r>
+    </w:p>
+    <w:p>
+      <w:pPr>
+        <w:keepNext/>
+      </w:pPr>
+      <w:r>
+        <w:lastRenderedPageBreak/>
+        <w:t>w</w:t>
+      </w:r>
+      <w:r>
+        <w:t>ith this result.</w:t>
+      </w:r>
+    </w:p>
+    <w:p>
+      <w:r>
+        <w:rPr>
+          <w:noProof/>
+        </w:rPr>
+        <w:drawing>
+          <wp:inline distT="0" distB="0" distL="0" distR="0" wp14:anchorId="74B92B01" wp14:editId="7EB3C56A">
+            <wp:extent cx="4191000" cy="3819525"/>
+            <wp:effectExtent l="0" t="0" r="0" b="9525"/>
+            <wp:docPr id="16" name="Picture 16"/>
+            <wp:cNvGraphicFramePr>
+              <a:graphicFrameLocks xmlns:a="http://schemas.openxmlformats.org/drawingml/2006/main" noChangeAspect="1"/>
+            </wp:cNvGraphicFramePr>
+            <a:graphic xmlns:a="http://schemas.openxmlformats.org/drawingml/2006/main">
+              <a:graphicData uri="http://schemas.openxmlformats.org/drawingml/2006/picture">
+                <pic:pic xmlns:pic="http://schemas.openxmlformats.org/drawingml/2006/picture">
+                  <pic:nvPicPr>
+                    <pic:cNvPr id="0" name=""/>
+                    <pic:cNvPicPr/>
+                  </pic:nvPicPr>
+                  <pic:blipFill>
+                    <a:blip r:embed="rId24"/>
+                    <a:stretch>
+                      <a:fillRect/>
+                    </a:stretch>
+                  </pic:blipFill>
+                  <pic:spPr>
+                    <a:xfrm>
+                      <a:off x="0" y="0"/>
+                      <a:ext cx="4191000" cy="3819525"/>
+                    </a:xfrm>
+                    <a:prstGeom prst="rect">
+                      <a:avLst/>
+                    </a:prstGeom>
+                  </pic:spPr>
+                </pic:pic>
+              </a:graphicData>
+            </a:graphic>
+          </wp:inline>
+        </w:drawing>
+      </w:r>
+    </w:p>
+    <w:p>
+      <w:r>
+        <w:t xml:space="preserve">Note that Skyline found some differences between drift time peaks in MS1 and MS2 data – this is the “High Energy Offset” column.  </w:t>
+      </w:r>
+      <w:r>
+        <w:t>In some</w:t>
+      </w:r>
+      <w:r>
+        <w:t xml:space="preserve"> IMS hardware, the extra energy from the secondary collision cell causes the ions to enter the drift separator at somewhat different velocities than the parent </w:t>
+      </w:r>
+      <w:r>
+        <w:t>i</w:t>
+      </w:r>
+      <w:r>
+        <w:t>on, this value can be used to compensate for that.</w:t>
+      </w:r>
+    </w:p>
+    <w:p>
+      <w:r>
+        <w:t>Clic</w:t>
+      </w:r>
+      <w:r>
+        <w:t xml:space="preserve">k the OK button, </w:t>
+      </w:r>
+      <w:r>
+        <w:t>then click OK on the Peptide Settings dialog.</w:t>
+      </w:r>
+    </w:p>
+    <w:p>
+      <w:r>
+        <w:t xml:space="preserve">Now let’s use our new drift time predictor to reload the mixture replicate, and see the effect that IMS filtering has on peak interference.  Use </w:t>
+      </w:r>
+      <w:r>
+        <w:t>“</w:t>
+      </w:r>
+      <w:r>
+        <w:t>File|Import Results</w:t>
+      </w:r>
+      <w:r>
+        <w:t>”</w:t>
+      </w:r>
+      <w:r>
+        <w:t xml:space="preserve"> to load the </w:t>
+      </w:r>
+      <w:r>
+        <w:t>"</w:t>
+      </w:r>
+      <w:r>
+        <w:t>trained_dt_tutorial_Yeast_0pt1ug_BSA_50nM_18May15_Fir_15-04-01.d</w:t>
+      </w:r>
+      <w:r>
+        <w:t>"</w:t>
+      </w:r>
+      <w:r>
+        <w:t xml:space="preserve"> file.  This time, Skyline will use the drift time predictor to ignore signal which does not match the expected drift time for each peptide.</w:t>
+      </w:r>
+    </w:p>
+    <w:p>
+      <w:pPr>
+        <w:keepNext/>
+        <w:rPr>
+          <w:noProof/>
+        </w:rPr>
+      </w:pPr>
+      <w:r>
+        <w:lastRenderedPageBreak/>
+        <w:t>Compare the signal with IMS filtering:</w:t>
+      </w:r>
+      <w:r>
+        <w:rPr>
+          <w:noProof/>
+        </w:rPr>
+        <w:t xml:space="preserve"> </w:t>
+      </w:r>
+    </w:p>
+    <w:p>
+      <w:pPr>
+        <w:keepNext/>
+        <w:rPr>
+          <w:noProof/>
+        </w:rPr>
+      </w:pPr>
+      <w:r>
+        <w:rPr>
+          <w:noProof/>
+        </w:rPr>
+        <w:drawing>
+          <wp:inline distT="0" distB="0" distL="0" distR="0" wp14:anchorId="6BDFE024" wp14:editId="43C6511D">
+            <wp:extent cx="4975860" cy="3383691"/>
+            <wp:effectExtent l="0" t="0" r="0" b="7620"/>
+            <wp:docPr id="19" name="Picture 19"/>
+            <wp:cNvGraphicFramePr>
+              <a:graphicFrameLocks xmlns:a="http://schemas.openxmlformats.org/drawingml/2006/main" noChangeAspect="1"/>
+            </wp:cNvGraphicFramePr>
+            <a:graphic xmlns:a="http://schemas.openxmlformats.org/drawingml/2006/main">
+              <a:graphicData uri="http://schemas.openxmlformats.org/drawingml/2006/picture">
+                <pic:pic xmlns:pic="http://schemas.openxmlformats.org/drawingml/2006/picture">
+                  <pic:nvPicPr>
+                    <pic:cNvPr id="0" name=""/>
+                    <pic:cNvPicPr/>
+                  </pic:nvPicPr>
+                  <pic:blipFill>
+                    <a:blip r:embed="rId25"/>
+                    <a:stretch>
+                      <a:fillRect/>
+                    </a:stretch>
+                  </pic:blipFill>
+                  <pic:spPr>
+                    <a:xfrm>
+                      <a:off x="0" y="0"/>
+                      <a:ext cx="4979772" cy="3386351"/>
                     </a:xfrm>
                     <a:prstGeom prst="rect">
                       <a:avLst/>
@@ -1283,7 +1559,7 @@
                     <pic:cNvPicPr/>
                   </pic:nvPicPr>
                   <pic:blipFill>
-                    <a:blip r:embed="rId17"/>
+                    <a:blip r:embed="rId19"/>
                     <a:stretch>
                       <a:fillRect/>
                     </a:stretch>
@@ -1348,7 +1624,7 @@
     </w:p>
     <w:p/>
     <w:sectPr>
-      <w:footerReference w:type="default" r:id="rId23"/>
+      <w:footerReference w:type="default" r:id="rId26"/>
       <w:pgSz w:w="12240" w:h="15840"/>
       <w:pgMar w:top="1440" w:right="1440" w:bottom="1440" w:left="1440" w:header="720" w:footer="720" w:gutter="0"/>
       <w:cols w:space="720"/>
@@ -1403,7 +1679,7 @@
       <w:rPr>
         <w:noProof/>
       </w:rPr>
-      <w:t>1</w:t>
+      <w:t>12</w:t>
     </w:r>
     <w:r>
       <w:fldChar w:fldCharType="end"/>
@@ -6528,6 +6804,7 @@
   <w:style w:type="character" w:default="1" w:styleId="DefaultParagraphFont">
     <w:name w:val="Default Paragraph Font"/>
     <w:uiPriority w:val="1"/>
+    <w:semiHidden/>
     <w:unhideWhenUsed/>
   </w:style>
   <w:style w:type="table" w:default="1" w:styleId="TableNormal">
@@ -7108,6 +7385,7 @@
   <w:style w:type="character" w:default="1" w:styleId="DefaultParagraphFont">
     <w:name w:val="Default Paragraph Font"/>
     <w:uiPriority w:val="1"/>
+    <w:semiHidden/>
     <w:unhideWhenUsed/>
   </w:style>
   <w:style w:type="table" w:default="1" w:styleId="TableNormal">
@@ -7719,7 +7997,7 @@
 </file>
 
 <file path=customXml/itemProps1.xml><?xml version="1.0" encoding="utf-8"?>
-<ds:datastoreItem xmlns:ds="http://schemas.openxmlformats.org/officeDocument/2006/customXml" ds:itemID="{686800C2-A316-479F-BCBE-5058F8C3A681}">
+<ds:datastoreItem xmlns:ds="http://schemas.openxmlformats.org/officeDocument/2006/customXml" ds:itemID="{64193A3F-D475-4857-9C90-59EF9D24FB00}">
   <ds:schemaRefs>
     <ds:schemaRef ds:uri="http://schemas.openxmlformats.org/officeDocument/2006/bibliography"/>
   </ds:schemaRefs>

</xml_diff>

<commit_message>
Skyline: Final tweaks to new draft of drift time tutorial
Former-commit-id: 0614bdfa26ab5c89b9162490a58a64abaab2636e
</commit_message>
<xml_diff>
--- a/pwiz_tools/Skyline/Documentation/Tutorials/Skyline Drift Time Predictor Training.docx
+++ b/pwiz_tools/Skyline/Documentation/Tutorials/Skyline Drift Time Predictor Training.docx
@@ -297,22 +297,41 @@
         <w:rPr>
           <w:rFonts w:asciiTheme="minorHAnsi" w:hAnsiTheme="minorHAnsi"/>
         </w:rPr>
-        <w:t xml:space="preserve"> unzip the</w:t>
-      </w:r>
+        <w:t xml:space="preserve"> unzip </w:t>
+      </w:r>
+      <w:proofErr w:type="gramStart"/>
       <w:r>
         <w:rPr>
           <w:rFonts w:asciiTheme="minorHAnsi" w:hAnsiTheme="minorHAnsi"/>
         </w:rPr>
-        <w:t xml:space="preserve"> .d files </w:t>
+        <w:t>the</w:t>
       </w:r>
       <w:r>
         <w:rPr>
           <w:rFonts w:asciiTheme="minorHAnsi" w:hAnsiTheme="minorHAnsi"/>
         </w:rPr>
+        <w:t xml:space="preserve"> .d</w:t>
+      </w:r>
+      <w:proofErr w:type="gramEnd"/>
+      <w:r>
+        <w:rPr>
+          <w:rFonts w:asciiTheme="minorHAnsi" w:hAnsiTheme="minorHAnsi"/>
+        </w:rPr>
+        <w:t xml:space="preserve"> files </w:t>
+      </w:r>
+      <w:r>
+        <w:rPr>
+          <w:rFonts w:asciiTheme="minorHAnsi" w:hAnsiTheme="minorHAnsi"/>
+        </w:rPr>
         <w:t>to your previously created “Documents\</w:t>
       </w:r>
-      <w:r>
-        <w:t>DriftTimePrediction“</w:t>
+      <w:proofErr w:type="spellStart"/>
+      <w:r>
+        <w:t>DriftTimePrediction</w:t>
+      </w:r>
+      <w:proofErr w:type="spellEnd"/>
+      <w:r>
+        <w:t>“</w:t>
       </w:r>
       <w:r>
         <w:t xml:space="preserve"> </w:t>
@@ -381,8 +400,16 @@
         <w:rPr>
           <w:i/>
         </w:rPr>
-        <w:t>trained_dt_tutorial_BSA_Frag_100nM_18May15_Fir_15-04-02.d</w:t>
-      </w:r>
+        <w:t>trained_dt_tutorial_BSA_Frag_100nM_18May15_Fir_15-04-</w:t>
+      </w:r>
+      <w:proofErr w:type="gramStart"/>
+      <w:r>
+        <w:rPr>
+          <w:i/>
+        </w:rPr>
+        <w:t>02.d</w:t>
+      </w:r>
+      <w:proofErr w:type="gramEnd"/>
       <w:r>
         <w:t xml:space="preserve"> contain</w:t>
       </w:r>
@@ -404,8 +431,17 @@
           <w:rFonts w:eastAsia="Calibri"/>
           <w:i/>
         </w:rPr>
-        <w:t>0nM_18May15_Fir_15-04-01.d</w:t>
-      </w:r>
+        <w:t>0nM_18May15_Fir_15-04-</w:t>
+      </w:r>
+      <w:proofErr w:type="gramStart"/>
+      <w:r>
+        <w:rPr>
+          <w:rFonts w:eastAsia="Calibri"/>
+          <w:i/>
+        </w:rPr>
+        <w:t>01.d</w:t>
+      </w:r>
+      <w:proofErr w:type="gramEnd"/>
       <w:r>
         <w:t xml:space="preserve"> contains the raw data from a sample of the BSA standard mix and spiked into a yeast cell lysate background.</w:t>
       </w:r>
@@ -478,7 +514,11 @@
       <w:bookmarkStart w:id="0" w:name="OLE_LINK1"/>
       <w:bookmarkStart w:id="1" w:name="OLE_LINK2"/>
       <w:r>
-        <w:t>BSA-Training</w:t>
+        <w:t>BSA-</w:t>
+      </w:r>
+      <w:proofErr w:type="spellStart"/>
+      <w:r>
+        <w:t>Training</w:t>
       </w:r>
       <w:r>
         <w:rPr>
@@ -489,15 +529,18 @@
       </w:r>
       <w:bookmarkEnd w:id="0"/>
       <w:bookmarkEnd w:id="1"/>
+      <w:proofErr w:type="spellEnd"/>
       <w:r>
         <w:rPr>
           <w:rFonts w:asciiTheme="minorHAnsi" w:eastAsia="Calibri" w:hAnsiTheme="minorHAnsi" w:cs="Consolas"/>
         </w:rPr>
         <w:t xml:space="preserve"> in your newly created </w:t>
       </w:r>
+      <w:proofErr w:type="spellStart"/>
       <w:r>
         <w:t>DriftTimePrediction</w:t>
       </w:r>
+      <w:proofErr w:type="spellEnd"/>
       <w:r>
         <w:t xml:space="preserve"> </w:t>
       </w:r>
@@ -940,6 +983,8 @@
           <w:numId w:val="1"/>
         </w:numPr>
       </w:pPr>
+      <w:bookmarkStart w:id="2" w:name="_GoBack"/>
+      <w:bookmarkEnd w:id="2"/>
       <w:r>
         <w:t xml:space="preserve">Set the </w:t>
       </w:r>
@@ -1009,7 +1054,15 @@
         <w:t xml:space="preserve">Import Results Files </w:t>
       </w:r>
       <w:r>
-        <w:t>form should appear as below, showing the .d files you have extracted into the tutorial folder:</w:t>
+        <w:t xml:space="preserve">form should appear as below, showing </w:t>
+      </w:r>
+      <w:proofErr w:type="gramStart"/>
+      <w:r>
+        <w:t>the .d</w:t>
+      </w:r>
+      <w:proofErr w:type="gramEnd"/>
+      <w:r>
+        <w:t xml:space="preserve"> files you have extracted into the tutorial folder:</w:t>
       </w:r>
     </w:p>
     <w:p>
@@ -1073,7 +1126,15 @@
         </w:numPr>
       </w:pPr>
       <w:r>
-        <w:t>Select both .d files.</w:t>
+        <w:t xml:space="preserve">Select </w:t>
+      </w:r>
+      <w:proofErr w:type="gramStart"/>
+      <w:r>
+        <w:t>both .d</w:t>
+      </w:r>
+      <w:proofErr w:type="gramEnd"/>
+      <w:r>
+        <w:t xml:space="preserve"> files.</w:t>
       </w:r>
     </w:p>
     <w:p>
@@ -1358,7 +1419,15 @@
         <w:t xml:space="preserve"> the</w:t>
       </w:r>
       <w:r>
-        <w:t xml:space="preserve"> first peptide “R.FKDLGEEHFK.G [34, 43] (missed 1)”</w:t>
+        <w:t xml:space="preserve"> first peptide “</w:t>
+      </w:r>
+      <w:proofErr w:type="gramStart"/>
+      <w:r>
+        <w:t>R.FKDLGEEHFK.G</w:t>
+      </w:r>
+      <w:proofErr w:type="gramEnd"/>
+      <w:r>
+        <w:t xml:space="preserve"> [34, 43] (missed 1)”</w:t>
       </w:r>
     </w:p>
     <w:p>
@@ -2229,7 +2298,21 @@
           <w:color w:val="000000"/>
         </w:rPr>
         <w:lastRenderedPageBreak/>
-        <w:t>Make a note of this for your future processing. It turns out this peptide was lost in all of the yeast samples in the dilution series you are working with.</w:t>
+        <w:t xml:space="preserve">Make a note of this for your future processing. It turns out this peptide was lost in </w:t>
+      </w:r>
+      <w:proofErr w:type="gramStart"/>
+      <w:r>
+        <w:rPr>
+          <w:color w:val="000000"/>
+        </w:rPr>
+        <w:t>all of</w:t>
+      </w:r>
+      <w:proofErr w:type="gramEnd"/>
+      <w:r>
+        <w:rPr>
+          <w:color w:val="000000"/>
+        </w:rPr>
+        <w:t xml:space="preserve"> the yeast samples in the dilution series you are working with.</w:t>
       </w:r>
     </w:p>
     <w:p>
@@ -2811,7 +2894,21 @@
         <w:rPr>
           <w:color w:val="000000"/>
         </w:rPr>
-        <w:t xml:space="preserve"> button  to change the plot to a 3D spectrum with drift time.</w:t>
+        <w:t xml:space="preserve"> </w:t>
+      </w:r>
+      <w:proofErr w:type="gramStart"/>
+      <w:r>
+        <w:rPr>
+          <w:color w:val="000000"/>
+        </w:rPr>
+        <w:t>button  to</w:t>
+      </w:r>
+      <w:proofErr w:type="gramEnd"/>
+      <w:r>
+        <w:rPr>
+          <w:color w:val="000000"/>
+        </w:rPr>
+        <w:t xml:space="preserve"> change the plot to a 3D spectrum with drift time.</w:t>
       </w:r>
     </w:p>
     <w:p>
@@ -2898,7 +2995,21 @@
         <w:rPr>
           <w:color w:val="000000"/>
         </w:rPr>
-        <w:t xml:space="preserve"> and 25 ms drift time.</w:t>
+        <w:t xml:space="preserve"> and 25 </w:t>
+      </w:r>
+      <w:proofErr w:type="spellStart"/>
+      <w:r>
+        <w:rPr>
+          <w:color w:val="000000"/>
+        </w:rPr>
+        <w:t>ms</w:t>
+      </w:r>
+      <w:proofErr w:type="spellEnd"/>
+      <w:r>
+        <w:rPr>
+          <w:color w:val="000000"/>
+        </w:rPr>
+        <w:t xml:space="preserve"> drift time.</w:t>
       </w:r>
     </w:p>
     <w:p>
@@ -3338,7 +3449,49 @@
         <w:rPr>
           <w:color w:val="000000"/>
         </w:rPr>
-        <w:t xml:space="preserve"> isotope spacing, consistent with the expectation of a singly-charge y8 ion. but even in water there are probably at least 2 other ions visible at 30 and 40 ms contributing to the extracted intensity. The singly charged ion at 40 ms appears to line up very closely with the ion of interest, and might be the same y8 ion contributed by a lower charge state of the peptide. The ion at 30 ms, however, may have a lighter monoisotopic peak and with 0.5 </w:t>
+        <w:t xml:space="preserve"> isotope spacing, consistent with the expectation of a singly-charge y8 ion. but even in water there are probably at least 2 other ions visible at 30 and 40 </w:t>
+      </w:r>
+      <w:proofErr w:type="spellStart"/>
+      <w:r>
+        <w:rPr>
+          <w:color w:val="000000"/>
+        </w:rPr>
+        <w:t>ms</w:t>
+      </w:r>
+      <w:proofErr w:type="spellEnd"/>
+      <w:r>
+        <w:rPr>
+          <w:color w:val="000000"/>
+        </w:rPr>
+        <w:t xml:space="preserve"> contributing to the extracted intensity. The singly charged ion at 40 </w:t>
+      </w:r>
+      <w:proofErr w:type="spellStart"/>
+      <w:r>
+        <w:rPr>
+          <w:color w:val="000000"/>
+        </w:rPr>
+        <w:t>ms</w:t>
+      </w:r>
+      <w:proofErr w:type="spellEnd"/>
+      <w:r>
+        <w:rPr>
+          <w:color w:val="000000"/>
+        </w:rPr>
+        <w:t xml:space="preserve"> appears to line up very closely with the ion of interest, and might be the same y8 ion contributed by a lower charge state of the peptide. The ion at 30 </w:t>
+      </w:r>
+      <w:proofErr w:type="spellStart"/>
+      <w:r>
+        <w:rPr>
+          <w:color w:val="000000"/>
+        </w:rPr>
+        <w:t>ms</w:t>
+      </w:r>
+      <w:proofErr w:type="spellEnd"/>
+      <w:r>
+        <w:rPr>
+          <w:color w:val="000000"/>
+        </w:rPr>
+        <w:t xml:space="preserve">, however, may have a lighter monoisotopic peak and with 0.5 </w:t>
       </w:r>
       <w:r>
         <w:rPr>
@@ -3482,13 +3635,41 @@
         <w:rPr>
           <w:color w:val="000000"/>
         </w:rPr>
-        <w:t>Clearly there is a lot more going on in this 3D space than just the signal you want extracted at 25 ms drift time.</w:t>
-      </w:r>
-      <w:r>
-        <w:rPr>
-          <w:color w:val="000000"/>
-        </w:rPr>
-        <w:t xml:space="preserve"> Take a moment to click on other points in both the water and yeast chromatograms, including the interferences to the left of the peak of interest. You will see how much more complicated these spectra are in the yeast sample and more evidence of the peptide at 30 ms drift time.</w:t>
+        <w:t xml:space="preserve">Clearly there is a lot more going on in this 3D space than just the signal you want extracted at 25 </w:t>
+      </w:r>
+      <w:proofErr w:type="spellStart"/>
+      <w:r>
+        <w:rPr>
+          <w:color w:val="000000"/>
+        </w:rPr>
+        <w:t>ms</w:t>
+      </w:r>
+      <w:proofErr w:type="spellEnd"/>
+      <w:r>
+        <w:rPr>
+          <w:color w:val="000000"/>
+        </w:rPr>
+        <w:t xml:space="preserve"> drift time.</w:t>
+      </w:r>
+      <w:r>
+        <w:rPr>
+          <w:color w:val="000000"/>
+        </w:rPr>
+        <w:t xml:space="preserve"> Take a moment to click on other points in both the water and yeast chromatograms, including the interferences to the left of the peak of interest. You will see how much more complicated these spectra are in the yeast sample and more evidence of the peptide at 30 </w:t>
+      </w:r>
+      <w:proofErr w:type="spellStart"/>
+      <w:r>
+        <w:rPr>
+          <w:color w:val="000000"/>
+        </w:rPr>
+        <w:t>ms</w:t>
+      </w:r>
+      <w:proofErr w:type="spellEnd"/>
+      <w:r>
+        <w:rPr>
+          <w:color w:val="000000"/>
+        </w:rPr>
+        <w:t xml:space="preserve"> drift time.</w:t>
       </w:r>
     </w:p>
     <w:p>
@@ -3549,7 +3730,15 @@
     </w:p>
     <w:p>
       <w:r>
-        <w:t>It should be clear now that the selectivity of chromatogram extraction in MS/MS and even MS1 can be made more selective, reducing the risk of interference from ions being targeted, by extracting from only a limited drift time range around the drift time at which the ion is expected. Like other aspects of targeted extraction, the best way to know when an ion is expected is from a prior measurement, which gets stored (like relative fragment ion abundance in spectral libraries, retention times in iRT calculators, and optimal collision energies in optimization libraries). As with spectra in spectral libraries, it is now often possible to get these drift times and even calibrated collisional cross-sections (CCS) from peptide search engine results (with Spectrum Mill and PLGS for Waters).</w:t>
+        <w:t xml:space="preserve">It should be clear now that the selectivity of chromatogram extraction in MS/MS and even MS1 can be made more selective, reducing the risk of interference from ions being targeted, by extracting from only a limited drift time range around the drift time at which the ion is expected. Like other aspects of targeted extraction, the best way to know when an ion is expected is from a prior measurement, which gets stored (like relative fragment ion abundance in spectral libraries, retention times in </w:t>
+      </w:r>
+      <w:proofErr w:type="spellStart"/>
+      <w:r>
+        <w:t>iRT</w:t>
+      </w:r>
+      <w:proofErr w:type="spellEnd"/>
+      <w:r>
+        <w:t xml:space="preserve"> calculators, and optimal collision energies in optimization libraries). As with spectra in spectral libraries, it is now often possible to get these drift times and even calibrated collisional cross-sections (CCS) from peptide search engine results (with Spectrum Mill and PLGS for Waters).</w:t>
       </w:r>
     </w:p>
     <w:p>
@@ -3903,10 +4092,10 @@
           <w:noProof/>
         </w:rPr>
         <w:drawing>
-          <wp:inline distT="0" distB="0" distL="0" distR="0" wp14:anchorId="1D13489F" wp14:editId="630F5D8F">
-            <wp:extent cx="5124450" cy="3971925"/>
+          <wp:inline distT="0" distB="0" distL="0" distR="0" wp14:anchorId="399AE27B" wp14:editId="1B73481F">
+            <wp:extent cx="5124450" cy="4276725"/>
             <wp:effectExtent l="0" t="0" r="0" b="9525"/>
-            <wp:docPr id="32" name="Picture 32"/>
+            <wp:docPr id="3" name="Picture 3"/>
             <wp:cNvGraphicFramePr>
               <a:graphicFrameLocks xmlns:a="http://schemas.openxmlformats.org/drawingml/2006/main" noChangeAspect="1"/>
             </wp:cNvGraphicFramePr>
@@ -3926,7 +4115,7 @@
                   <pic:spPr>
                     <a:xfrm>
                       <a:off x="0" y="0"/>
-                      <a:ext cx="5124450" cy="3971925"/>
+                      <a:ext cx="5124450" cy="4276725"/>
                     </a:xfrm>
                     <a:prstGeom prst="rect">
                       <a:avLst/>
@@ -3941,7 +4130,66 @@
     </w:p>
     <w:p>
       <w:r>
-        <w:t>Note that the CCS column is left empty. With newer data from an Agilent mass spectrometer, the value would be calculated and stored as well, allowing for true drift time prediction in new data sets. In this case, the files do not support CCS calibration. So, you will have to rely on drift time consistency between runs, which will work without issue in this case.</w:t>
+        <w:t xml:space="preserve">Note that the peptide </w:t>
+      </w:r>
+      <w:r>
+        <w:rPr>
+          <w:color w:val="000000"/>
+        </w:rPr>
+        <w:t>NE</w:t>
+      </w:r>
+      <w:r>
+        <w:rPr>
+          <w:b/>
+          <w:bCs/>
+          <w:color w:val="000000"/>
+          <w:u w:val="single"/>
+        </w:rPr>
+        <w:t>C</w:t>
+      </w:r>
+      <w:r>
+        <w:rPr>
+          <w:color w:val="000000"/>
+        </w:rPr>
+        <w:t>FLSHKDDSPDLPK</w:t>
+      </w:r>
+      <w:r>
+        <w:rPr>
+          <w:color w:val="000000"/>
+        </w:rPr>
+        <w:t xml:space="preserve"> you have been looking at was found to yield peak intensity at 24</w:t>
+      </w:r>
+      <w:r>
+        <w:rPr>
+          <w:color w:val="000000"/>
+        </w:rPr>
+        <w:t xml:space="preserve">.5064 </w:t>
+      </w:r>
+      <w:proofErr w:type="spellStart"/>
+      <w:r>
+        <w:rPr>
+          <w:color w:val="000000"/>
+        </w:rPr>
+        <w:t>msec</w:t>
+      </w:r>
+      <w:proofErr w:type="spellEnd"/>
+      <w:r>
+        <w:rPr>
+          <w:color w:val="000000"/>
+        </w:rPr>
+        <w:t>, about where you would expect from the 3D spectrum plots you have examined.</w:t>
+      </w:r>
+    </w:p>
+    <w:p>
+      <w:r>
+        <w:lastRenderedPageBreak/>
+        <w:t xml:space="preserve">Note </w:t>
+      </w:r>
+      <w:r>
+        <w:t xml:space="preserve">also </w:t>
+      </w:r>
+      <w:r>
+        <w:t>that the CCS column is left empty. With newer data from an Agilent mass spectrometer, the value would be calculated and stored as well, allowing for true drift time prediction in new data sets. In this case, the files do not support CCS calibration. So, you will have to rely on drift time consistency between runs, which will work without issue in this case.</w:t>
       </w:r>
     </w:p>
     <w:p>
@@ -3953,7 +4201,6 @@
         </w:numPr>
       </w:pPr>
       <w:r>
-        <w:lastRenderedPageBreak/>
         <w:t xml:space="preserve">Click the </w:t>
       </w:r>
       <w:r>
@@ -4087,7 +4334,15 @@
     </w:p>
     <w:p>
       <w:r>
-        <w:t>Before reimporting the yeast sample data do the following to also limit the retention time ranges for chromatogram extraction:</w:t>
+        <w:t xml:space="preserve">Before reimporting the </w:t>
+      </w:r>
+      <w:proofErr w:type="gramStart"/>
+      <w:r>
+        <w:t>yeast</w:t>
+      </w:r>
+      <w:proofErr w:type="gramEnd"/>
+      <w:r>
+        <w:t xml:space="preserve"> sample data do the following to also limit the retention time ranges for chromatogram extraction:</w:t>
       </w:r>
     </w:p>
     <w:p>
@@ -4105,6 +4360,7 @@
         <w:rPr>
           <w:color w:val="000000"/>
         </w:rPr>
+        <w:lastRenderedPageBreak/>
         <w:t xml:space="preserve">On the </w:t>
       </w:r>
       <w:r>
@@ -4224,7 +4480,6 @@
         <w:rPr>
           <w:color w:val="000000"/>
         </w:rPr>
-        <w:lastRenderedPageBreak/>
         <w:t>The form should look like:</w:t>
       </w:r>
     </w:p>
@@ -4312,24 +4567,26 @@
         <w:spacing w:after="120"/>
       </w:pPr>
       <w:r>
-        <w:t>Rei</w:t>
-      </w:r>
-      <w:r>
-        <w:t xml:space="preserve">mport the </w:t>
+        <w:t xml:space="preserve">Reimport the </w:t>
       </w:r>
       <w:r>
         <w:t>Yeast</w:t>
       </w:r>
       <w:r>
-        <w:t xml:space="preserve"> Data</w:t>
-      </w:r>
-      <w:r>
-        <w:t xml:space="preserve"> with Drift Time Filtering</w:t>
-      </w:r>
-    </w:p>
-    <w:p>
-      <w:r>
-        <w:t>To reimport the yeast data do the following:</w:t>
+        <w:t xml:space="preserve"> Data with Drift Time Filtering</w:t>
+      </w:r>
+    </w:p>
+    <w:p>
+      <w:r>
+        <w:t xml:space="preserve">To reimport the yeast </w:t>
+      </w:r>
+      <w:proofErr w:type="gramStart"/>
+      <w:r>
+        <w:t>data</w:t>
+      </w:r>
+      <w:proofErr w:type="gramEnd"/>
+      <w:r>
+        <w:t xml:space="preserve"> do the following:</w:t>
       </w:r>
     </w:p>
     <w:p>
@@ -4341,6 +4598,7 @@
         </w:numPr>
       </w:pPr>
       <w:r>
+        <w:lastRenderedPageBreak/>
         <w:t xml:space="preserve">From the </w:t>
       </w:r>
       <w:r>
@@ -4378,7 +4636,6 @@
         <w:rPr>
           <w:noProof/>
         </w:rPr>
-        <w:lastRenderedPageBreak/>
         <w:drawing>
           <wp:inline distT="0" distB="0" distL="0" distR="0" wp14:anchorId="1F3BCB52" wp14:editId="1680F2D9">
             <wp:extent cx="3419475" cy="4133850"/>
@@ -4511,8 +4768,17 @@
           <w:rFonts w:eastAsia="Calibri"/>
           <w:i/>
         </w:rPr>
-        <w:t>0nM_18May15_Fir_15-04-01.d</w:t>
-      </w:r>
+        <w:t>0nM_18May15_Fir_15-04-</w:t>
+      </w:r>
+      <w:proofErr w:type="gramStart"/>
+      <w:r>
+        <w:rPr>
+          <w:rFonts w:eastAsia="Calibri"/>
+          <w:i/>
+        </w:rPr>
+        <w:t>01.d</w:t>
+      </w:r>
+      <w:proofErr w:type="gramEnd"/>
       <w:r>
         <w:t xml:space="preserve">” in the </w:t>
       </w:r>
@@ -4578,13 +4844,7 @@
         <w:rPr>
           <w:color w:val="000000"/>
         </w:rPr>
-        <w:t>FLSHKDDSPDLPK</w:t>
-      </w:r>
-      <w:r>
-        <w:rPr>
-          <w:color w:val="000000"/>
-        </w:rPr>
-        <w:t xml:space="preserve"> peptide selected you will see the difference immediately:</w:t>
+        <w:t>FLSHKDDSPDLPK peptide selected you will see the difference immediately:</w:t>
       </w:r>
     </w:p>
     <w:p>
@@ -4838,13 +5098,7 @@
         <w:rPr>
           <w:color w:val="000000"/>
         </w:rPr>
-        <w:t>EK</w:t>
-      </w:r>
-      <w:r>
-        <w:rPr>
-          <w:color w:val="000000"/>
-        </w:rPr>
-        <w:t xml:space="preserve">, but your note should still be there to remind you, denoted by a red triangle in the upper-right corner of the element in the </w:t>
+        <w:t xml:space="preserve">EK, but your note should still be there to remind you, denoted by a red triangle in the upper-right corner of the element in the </w:t>
       </w:r>
       <w:r>
         <w:rPr>
@@ -4871,13 +5125,7 @@
         <w:t>Peak Areas</w:t>
       </w:r>
       <w:r>
-        <w:t xml:space="preserve"> plots or the dominant peak in the chromatogram plots. And, there are now peptides where interference is more obvious in the water sample than the yeast, for example the fragment ions of the first peptide in the document </w:t>
-      </w:r>
-      <w:r>
-        <w:t>FKDLGEEHFK</w:t>
-      </w:r>
-      <w:r>
-        <w:t>:</w:t>
+        <w:t xml:space="preserve"> plots or the dominant peak in the chromatogram plots. And, there are now peptides where interference is more obvious in the water sample than the yeast, for example the fragment ions of the first peptide in the document FKDLGEEHFK:</w:t>
       </w:r>
     </w:p>
     <w:p>
@@ -5111,10 +5359,7 @@
     </w:p>
     <w:p>
       <w:r>
-        <w:t>Interference that coelutes as nicely some of the chromatograms in this file could easily be coming from other charge states of the same precursor. They will have the same elution profile and may produce the same fragment ions. But, different charge states of the same peptide molecule will have different ion mobility.</w:t>
-      </w:r>
-      <w:r>
-        <w:t xml:space="preserve"> Even in this simple mix of BSA in water, there is also obviously interference from other potentially modified peptide forms.</w:t>
+        <w:t>Interference that coelutes as nicely some of the chromatograms in this file could easily be coming from other charge states of the same precursor. They will have the same elution profile and may produce the same fragment ions. But, different charge states of the same peptide molecule will have different ion mobility. Even in this simple mix of BSA in water, there is also obviously interference from other potentially modified peptide forms.</w:t>
       </w:r>
     </w:p>
     <w:p>
@@ -5123,13 +5368,7 @@
         <w:spacing w:after="120"/>
       </w:pPr>
       <w:r>
-        <w:t xml:space="preserve">Reimport the </w:t>
-      </w:r>
-      <w:r>
-        <w:t>Water</w:t>
-      </w:r>
-      <w:r>
-        <w:t xml:space="preserve"> Data with Drift Time Filtering</w:t>
+        <w:t>Reimport the Water Data with Drift Time Filtering</w:t>
       </w:r>
     </w:p>
     <w:p>
@@ -5182,7 +5421,15 @@
         <w:t>BSA_Frag_100nM_18May15_Fir_15-04-02</w:t>
       </w:r>
       <w:r>
-        <w:t>” should already by selected.</w:t>
+        <w:t xml:space="preserve">” should already </w:t>
+      </w:r>
+      <w:proofErr w:type="spellStart"/>
+      <w:r>
+        <w:t>by</w:t>
+      </w:r>
+      <w:proofErr w:type="spellEnd"/>
+      <w:r>
+        <w:t xml:space="preserve"> selected.</w:t>
       </w:r>
     </w:p>
     <w:p>
@@ -5255,7 +5502,15 @@
         <w:t xml:space="preserve">in Skyline </w:t>
       </w:r>
       <w:r>
-        <w:t>with mass spectrometry data with an ion mobility separation</w:t>
+        <w:t xml:space="preserve">with mass spectrometry data with an </w:t>
+      </w:r>
+      <w:proofErr w:type="spellStart"/>
+      <w:r>
+        <w:t>ion</w:t>
+      </w:r>
+      <w:proofErr w:type="spellEnd"/>
+      <w:r>
+        <w:t xml:space="preserve"> mobility separation</w:t>
       </w:r>
       <w:r>
         <w:t>.</w:t>
@@ -5269,8 +5524,6 @@
       <w:r>
         <w:t>improve your quantitative measurements of peptide ions.</w:t>
       </w:r>
-      <w:bookmarkStart w:id="2" w:name="_GoBack"/>
-      <w:bookmarkEnd w:id="2"/>
     </w:p>
     <w:sectPr>
       <w:footerReference w:type="default" r:id="rId41"/>
@@ -5328,7 +5581,7 @@
       <w:rPr>
         <w:noProof/>
       </w:rPr>
-      <w:t>22</w:t>
+      <w:t>24</w:t>
     </w:r>
     <w:r>
       <w:fldChar w:fldCharType="end"/>
@@ -7108,6 +7361,7 @@
     <w:lsdException w:name="HTML Sample" w:semiHidden="1" w:unhideWhenUsed="1"/>
     <w:lsdException w:name="HTML Typewriter" w:semiHidden="1" w:unhideWhenUsed="1"/>
     <w:lsdException w:name="HTML Variable" w:semiHidden="1" w:unhideWhenUsed="1"/>
+    <w:lsdException w:name="Normal Table" w:semiHidden="1" w:unhideWhenUsed="1"/>
     <w:lsdException w:name="annotation subject" w:semiHidden="1" w:unhideWhenUsed="1"/>
     <w:lsdException w:name="No List" w:semiHidden="1" w:unhideWhenUsed="1"/>
     <w:lsdException w:name="Outline List 1" w:semiHidden="1" w:unhideWhenUsed="1"/>
@@ -7151,8 +7405,10 @@
     <w:lsdException w:name="Table Elegant" w:semiHidden="1" w:unhideWhenUsed="1"/>
     <w:lsdException w:name="Table Professional" w:semiHidden="1" w:unhideWhenUsed="1"/>
     <w:lsdException w:name="Table Subtle 1" w:semiHidden="1" w:unhideWhenUsed="1"/>
+    <w:lsdException w:name="Table Subtle 2" w:semiHidden="1" w:unhideWhenUsed="1"/>
     <w:lsdException w:name="Table Web 1" w:semiHidden="1" w:unhideWhenUsed="1"/>
     <w:lsdException w:name="Table Web 2" w:semiHidden="1" w:unhideWhenUsed="1"/>
+    <w:lsdException w:name="Table Web 3" w:semiHidden="1" w:unhideWhenUsed="1"/>
     <w:lsdException w:name="Balloon Text" w:semiHidden="1" w:unhideWhenUsed="1"/>
     <w:lsdException w:name="Table Grid" w:locked="1"/>
     <w:lsdException w:name="Table Theme" w:semiHidden="1" w:unhideWhenUsed="1"/>
@@ -8102,7 +8358,7 @@
 </file>
 
 <file path=customXml/itemProps1.xml><?xml version="1.0" encoding="utf-8"?>
-<ds:datastoreItem xmlns:ds="http://schemas.openxmlformats.org/officeDocument/2006/customXml" ds:itemID="{A16F2FBC-5573-4805-9BEF-BA1E33B05DD3}">
+<ds:datastoreItem xmlns:ds="http://schemas.openxmlformats.org/officeDocument/2006/customXml" ds:itemID="{2532A283-CF96-4818-BB01-59282ED42966}">
   <ds:schemaRefs>
     <ds:schemaRef ds:uri="http://schemas.openxmlformats.org/officeDocument/2006/bibliography"/>
   </ds:schemaRefs>

</xml_diff>

<commit_message>
Skyline: Apply changes to drift time predictor tutorial based on Brian's feedback
Former-commit-id: cd6406096cc9b606225ee440fba8f1e7fd593f19
</commit_message>
<xml_diff>
--- a/pwiz_tools/Skyline/Documentation/Tutorials/Skyline Drift Time Predictor Training.docx
+++ b/pwiz_tools/Skyline/Documentation/Tutorials/Skyline Drift Time Predictor Training.docx
@@ -164,9 +164,11 @@
       <w:r>
         <w:t>DriftTimePrediction</w:t>
       </w:r>
-      <w:r>
-        <w:t>l</w:t>
-      </w:r>
+      <w:del w:id="0" w:author="Brendan MacLean" w:date="2017-09-27T15:06:00Z">
+        <w:r>
+          <w:delText>l</w:delText>
+        </w:r>
+      </w:del>
     </w:p>
     <w:p>
       <w:pPr>
@@ -396,11 +398,19 @@
       <w:r>
         <w:t xml:space="preserve">The file </w:t>
       </w:r>
+      <w:del w:id="1" w:author="Brendan MacLean" w:date="2017-09-27T15:06:00Z">
+        <w:r>
+          <w:rPr>
+            <w:i/>
+          </w:rPr>
+          <w:delText>trained_dt_tutorial_</w:delText>
+        </w:r>
+      </w:del>
       <w:r>
         <w:rPr>
           <w:i/>
         </w:rPr>
-        <w:t>trained_dt_tutorial_BSA_Frag_100nM_18May15_Fir_15-04-</w:t>
+        <w:t>BSA_Frag_100nM_18May15_Fir_15-04-</w:t>
       </w:r>
       <w:proofErr w:type="gramStart"/>
       <w:r>
@@ -511,8 +521,8 @@
       <w:r>
         <w:t xml:space="preserve"> </w:t>
       </w:r>
-      <w:bookmarkStart w:id="0" w:name="OLE_LINK1"/>
-      <w:bookmarkStart w:id="1" w:name="OLE_LINK2"/>
+      <w:bookmarkStart w:id="2" w:name="OLE_LINK1"/>
+      <w:bookmarkStart w:id="3" w:name="OLE_LINK2"/>
       <w:r>
         <w:t>BSA-</w:t>
       </w:r>
@@ -527,8 +537,8 @@
         </w:rPr>
         <w:t>.sky</w:t>
       </w:r>
-      <w:bookmarkEnd w:id="0"/>
-      <w:bookmarkEnd w:id="1"/>
+      <w:bookmarkEnd w:id="2"/>
+      <w:bookmarkEnd w:id="3"/>
       <w:proofErr w:type="spellEnd"/>
       <w:r>
         <w:rPr>
@@ -775,6 +785,11 @@
       <w:r>
         <w:t xml:space="preserve"> is checked, Skyline </w:t>
       </w:r>
+      <w:ins w:id="4" w:author="Brendan MacLean" w:date="2017-09-27T15:07:00Z">
+        <w:r>
+          <w:t xml:space="preserve">extracts </w:t>
+        </w:r>
+      </w:ins>
       <w:r>
         <w:t>a single resolution width around the target m/z, and when it is unchecked Skyline extracts 2x the resolution width, which should increase the total number of ions included in the extraction at the risk increasing interference.</w:t>
       </w:r>
@@ -983,8 +998,6 @@
           <w:numId w:val="1"/>
         </w:numPr>
       </w:pPr>
-      <w:bookmarkStart w:id="2" w:name="_GoBack"/>
-      <w:bookmarkEnd w:id="2"/>
       <w:r>
         <w:t xml:space="preserve">Set the </w:t>
       </w:r>
@@ -1399,6 +1412,24 @@
       <w:r>
         <w:t>.</w:t>
       </w:r>
+      <w:ins w:id="5" w:author="Brendan MacLean" w:date="2017-09-27T15:08:00Z">
+        <w:r>
+          <w:t xml:space="preserve"> (</w:t>
+        </w:r>
+        <w:r>
+          <w:t xml:space="preserve">leave </w:t>
+        </w:r>
+      </w:ins>
+      <w:ins w:id="6" w:author="Brendan MacLean" w:date="2017-09-27T15:09:00Z">
+        <w:r>
+          <w:t xml:space="preserve">if already </w:t>
+        </w:r>
+      </w:ins>
+      <w:ins w:id="7" w:author="Brendan MacLean" w:date="2017-09-27T15:08:00Z">
+        <w:r>
+          <w:t>checked)</w:t>
+        </w:r>
+      </w:ins>
     </w:p>
     <w:p>
       <w:pPr>
@@ -1715,6 +1746,7 @@
           <w:numId w:val="5"/>
         </w:numPr>
         <w:rPr>
+          <w:ins w:id="8" w:author="Brendan MacLean" w:date="2017-09-27T15:19:00Z"/>
           <w:rFonts w:eastAsia="Calibri"/>
         </w:rPr>
       </w:pPr>
@@ -1763,6 +1795,97 @@
         </w:rPr>
         <w:t xml:space="preserve"> (F8).</w:t>
       </w:r>
+    </w:p>
+    <w:p>
+      <w:pPr>
+        <w:pStyle w:val="ListParagraph"/>
+        <w:numPr>
+          <w:ilvl w:val="0"/>
+          <w:numId w:val="5"/>
+        </w:numPr>
+        <w:rPr>
+          <w:rFonts w:eastAsia="Calibri"/>
+        </w:rPr>
+      </w:pPr>
+      <w:ins w:id="9" w:author="Brendan MacLean" w:date="2017-09-27T15:19:00Z">
+        <w:r>
+          <w:rPr>
+            <w:rFonts w:eastAsia="Calibri"/>
+          </w:rPr>
+          <w:t>If the water sample</w:t>
+        </w:r>
+      </w:ins>
+      <w:ins w:id="10" w:author="Brendan MacLean" w:date="2017-09-27T15:21:00Z">
+        <w:r>
+          <w:rPr>
+            <w:rFonts w:eastAsia="Calibri"/>
+          </w:rPr>
+          <w:t xml:space="preserve"> (BSA_)</w:t>
+        </w:r>
+      </w:ins>
+      <w:ins w:id="11" w:author="Brendan MacLean" w:date="2017-09-27T15:19:00Z">
+        <w:r>
+          <w:rPr>
+            <w:rFonts w:eastAsia="Calibri"/>
+          </w:rPr>
+          <w:t xml:space="preserve"> appears after the yeast sample in this summary plot,</w:t>
+        </w:r>
+        <w:r>
+          <w:rPr>
+            <w:rFonts w:eastAsia="Calibri"/>
+          </w:rPr>
+          <w:br/>
+        </w:r>
+        <w:bookmarkStart w:id="12" w:name="_GoBack"/>
+        <w:bookmarkEnd w:id="12"/>
+        <w:r>
+          <w:rPr>
+            <w:rFonts w:eastAsia="Calibri"/>
+          </w:rPr>
+          <w:t xml:space="preserve">right-click the </w:t>
+        </w:r>
+      </w:ins>
+      <w:ins w:id="13" w:author="Brendan MacLean" w:date="2017-09-27T15:20:00Z">
+        <w:r>
+          <w:rPr>
+            <w:rFonts w:eastAsia="Calibri"/>
+            <w:b/>
+          </w:rPr>
+          <w:t>Retention Times</w:t>
+        </w:r>
+        <w:r>
+          <w:rPr>
+            <w:rFonts w:eastAsia="Calibri"/>
+          </w:rPr>
+          <w:t xml:space="preserve"> graph, choose </w:t>
+        </w:r>
+        <w:r>
+          <w:rPr>
+            <w:rFonts w:eastAsia="Calibri"/>
+            <w:b/>
+          </w:rPr>
+          <w:t>Order By</w:t>
+        </w:r>
+        <w:r>
+          <w:rPr>
+            <w:rFonts w:eastAsia="Calibri"/>
+          </w:rPr>
+          <w:t xml:space="preserve"> and click </w:t>
+        </w:r>
+        <w:r>
+          <w:rPr>
+            <w:rFonts w:eastAsia="Calibri"/>
+            <w:b/>
+          </w:rPr>
+          <w:t>Document</w:t>
+        </w:r>
+        <w:r>
+          <w:rPr>
+            <w:rFonts w:eastAsia="Calibri"/>
+          </w:rPr>
+          <w:t>.</w:t>
+        </w:r>
+      </w:ins>
     </w:p>
     <w:p>
       <w:pPr>
@@ -1854,7 +1977,14 @@
         <w:rPr>
           <w:rFonts w:eastAsia="Calibri"/>
         </w:rPr>
-        <w:t xml:space="preserve"> view to the right edge of the Skyline window by clicking in the title bar and dragging until the mouse cursor is inside the right-side docking icon.</w:t>
+        <w:t xml:space="preserve"> view to the right edge of the Skyline window by clicking in </w:t>
+      </w:r>
+      <w:r>
+        <w:rPr>
+          <w:rFonts w:eastAsia="Calibri"/>
+        </w:rPr>
+        <w:lastRenderedPageBreak/>
+        <w:t>the title bar and dragging until the mouse cursor is inside the right-side docking icon.</w:t>
       </w:r>
     </w:p>
     <w:p>
@@ -1973,7 +2103,6 @@
         <w:rPr>
           <w:rFonts w:eastAsia="Calibri"/>
         </w:rPr>
-        <w:lastRenderedPageBreak/>
         <w:t xml:space="preserve">Right-click in the </w:t>
       </w:r>
       <w:r>
@@ -2121,6 +2250,14 @@
         </w:rPr>
         <w:t>.</w:t>
       </w:r>
+      <w:ins w:id="14" w:author="Brendan MacLean" w:date="2017-09-27T15:10:00Z">
+        <w:r>
+          <w:rPr>
+            <w:rFonts w:eastAsia="Calibri"/>
+          </w:rPr>
+          <w:t xml:space="preserve"> (leave if already checked)</w:t>
+        </w:r>
+      </w:ins>
     </w:p>
     <w:p>
       <w:pPr>
@@ -2248,6 +2385,7 @@
         <w:rPr>
           <w:rFonts w:eastAsia="Calibri"/>
         </w:rPr>
+        <w:lastRenderedPageBreak/>
         <w:t xml:space="preserve">The most extreme case you will find is the third peptide </w:t>
       </w:r>
       <w:r>
@@ -2297,7 +2435,6 @@
         <w:rPr>
           <w:color w:val="000000"/>
         </w:rPr>
-        <w:lastRenderedPageBreak/>
         <w:t xml:space="preserve">Make a note of this for your future processing. It turns out this peptide was lost in </w:t>
       </w:r>
       <w:proofErr w:type="gramStart"/>
@@ -3423,15 +3560,39 @@
         <w:rPr>
           <w:color w:val="000000"/>
         </w:rPr>
-        <w:t xml:space="preserve">You can see the most intense visible ion is also at 25 </w:t>
-      </w:r>
-      <w:r>
-        <w:rPr>
-          <w:i/>
-          <w:color w:val="000000"/>
-        </w:rPr>
-        <w:t>m/z</w:t>
-      </w:r>
+        <w:t>You can see the most intense visible ion is also at 25</w:t>
+      </w:r>
+      <w:del w:id="15" w:author="Brendan MacLean" w:date="2017-09-27T15:12:00Z">
+        <w:r>
+          <w:rPr>
+            <w:color w:val="000000"/>
+          </w:rPr>
+          <w:delText xml:space="preserve"> </w:delText>
+        </w:r>
+        <w:r>
+          <w:rPr>
+            <w:i/>
+            <w:color w:val="000000"/>
+          </w:rPr>
+          <w:delText>m/z</w:delText>
+        </w:r>
+      </w:del>
+      <w:ins w:id="16" w:author="Brendan MacLean" w:date="2017-09-27T15:12:00Z">
+        <w:r>
+          <w:rPr>
+            <w:color w:val="000000"/>
+          </w:rPr>
+          <w:t xml:space="preserve"> </w:t>
+        </w:r>
+        <w:proofErr w:type="spellStart"/>
+        <w:r>
+          <w:rPr>
+            <w:color w:val="000000"/>
+          </w:rPr>
+          <w:t>ms</w:t>
+        </w:r>
+      </w:ins>
+      <w:proofErr w:type="spellEnd"/>
       <w:r>
         <w:rPr>
           <w:color w:val="000000"/>
@@ -3820,7 +3981,15 @@
         <w:t>Yeast_0pt1ug_BSA_100nM_18May15_Fir_15-04-01</w:t>
       </w:r>
       <w:r>
-        <w:t>” replicated.</w:t>
+        <w:t>” replicate</w:t>
+      </w:r>
+      <w:del w:id="17" w:author="Brendan MacLean" w:date="2017-09-27T15:13:00Z">
+        <w:r>
+          <w:delText>d</w:delText>
+        </w:r>
+      </w:del>
+      <w:r>
+        <w:t>.</w:t>
       </w:r>
     </w:p>
     <w:p>
@@ -3852,6 +4021,9 @@
           <w:ilvl w:val="0"/>
           <w:numId w:val="9"/>
         </w:numPr>
+        <w:rPr>
+          <w:ins w:id="18" w:author="Brendan MacLean" w:date="2017-09-27T15:16:00Z"/>
+        </w:rPr>
       </w:pPr>
       <w:r>
         <w:t xml:space="preserve">Click the </w:t>
@@ -3865,6 +4037,38 @@
       <w:r>
         <w:t xml:space="preserve"> button.</w:t>
       </w:r>
+    </w:p>
+    <w:p>
+      <w:pPr>
+        <w:pStyle w:val="ListParagraph"/>
+        <w:numPr>
+          <w:ilvl w:val="0"/>
+          <w:numId w:val="9"/>
+        </w:numPr>
+      </w:pPr>
+      <w:ins w:id="19" w:author="Brendan MacLean" w:date="2017-09-27T15:16:00Z">
+        <w:r>
+          <w:t xml:space="preserve">On the </w:t>
+        </w:r>
+        <w:r>
+          <w:rPr>
+            <w:b/>
+          </w:rPr>
+          <w:t>File</w:t>
+        </w:r>
+        <w:r>
+          <w:t xml:space="preserve"> menu, click </w:t>
+        </w:r>
+        <w:r>
+          <w:rPr>
+            <w:b/>
+          </w:rPr>
+          <w:t>Save</w:t>
+        </w:r>
+        <w:r>
+          <w:t xml:space="preserve"> (ctrl-S) to permanently remove the imported results.</w:t>
+        </w:r>
+      </w:ins>
     </w:p>
     <w:p>
       <w:r>
@@ -4130,6 +4334,7 @@
     </w:p>
     <w:p>
       <w:r>
+        <w:lastRenderedPageBreak/>
         <w:t xml:space="preserve">Note that the peptide </w:t>
       </w:r>
       <w:r>
@@ -4151,13 +4356,7 @@
         <w:rPr>
           <w:color w:val="000000"/>
         </w:rPr>
-        <w:t>FLSHKDDSPDLPK</w:t>
-      </w:r>
-      <w:r>
-        <w:rPr>
-          <w:color w:val="000000"/>
-        </w:rPr>
-        <w:t xml:space="preserve"> you have been looking at was found to yield peak intensity at 24</w:t>
+        <w:t>FLSHKDDSPDLPK you have been looking at was found to yield peak intensity at 24</w:t>
       </w:r>
       <w:r>
         <w:rPr>
@@ -4182,7 +4381,6 @@
     </w:p>
     <w:p>
       <w:r>
-        <w:lastRenderedPageBreak/>
         <w:t xml:space="preserve">Note </w:t>
       </w:r>
       <w:r>
@@ -4334,6 +4532,7 @@
     </w:p>
     <w:p>
       <w:r>
+        <w:lastRenderedPageBreak/>
         <w:t xml:space="preserve">Before reimporting the </w:t>
       </w:r>
       <w:proofErr w:type="gramStart"/>
@@ -4360,7 +4559,6 @@
         <w:rPr>
           <w:color w:val="000000"/>
         </w:rPr>
-        <w:lastRenderedPageBreak/>
         <w:t xml:space="preserve">On the </w:t>
       </w:r>
       <w:r>
@@ -4567,6 +4765,7 @@
         <w:spacing w:after="120"/>
       </w:pPr>
       <w:r>
+        <w:lastRenderedPageBreak/>
         <w:t xml:space="preserve">Reimport the </w:t>
       </w:r>
       <w:r>
@@ -4598,7 +4797,6 @@
         </w:numPr>
       </w:pPr>
       <w:r>
-        <w:lastRenderedPageBreak/>
         <w:t xml:space="preserve">From the </w:t>
       </w:r>
       <w:r>
@@ -5581,7 +5779,7 @@
       <w:rPr>
         <w:noProof/>
       </w:rPr>
-      <w:t>24</w:t>
+      <w:t>25</w:t>
     </w:r>
     <w:r>
       <w:fldChar w:fldCharType="end"/>
@@ -7248,6 +7446,14 @@
   </w:num>
   <w:numIdMacAtCleanup w:val="14"/>
 </w:numbering>
+</file>
+
+<file path=word/people.xml><?xml version="1.0" encoding="utf-8"?>
+<w15:people xmlns:wpc="http://schemas.microsoft.com/office/word/2010/wordprocessingCanvas" xmlns:cx="http://schemas.microsoft.com/office/drawing/2014/chartex" xmlns:cx1="http://schemas.microsoft.com/office/drawing/2015/9/8/chartex" xmlns:cx2="http://schemas.microsoft.com/office/drawing/2015/10/21/chartex" xmlns:cx3="http://schemas.microsoft.com/office/drawing/2016/5/9/chartex" xmlns:cx4="http://schemas.microsoft.com/office/drawing/2016/5/10/chartex" xmlns:cx5="http://schemas.microsoft.com/office/drawing/2016/5/11/chartex" xmlns:cx6="http://schemas.microsoft.com/office/drawing/2016/5/12/chartex" xmlns:cx7="http://schemas.microsoft.com/office/drawing/2016/5/13/chartex" xmlns:cx8="http://schemas.microsoft.com/office/drawing/2016/5/14/chartex" xmlns:mc="http://schemas.openxmlformats.org/markup-compatibility/2006" xmlns:aink="http://schemas.microsoft.com/office/drawing/2016/ink" xmlns:am3d="http://schemas.microsoft.com/office/drawing/2017/model3d" xmlns:o="urn:schemas-microsoft-com:office:office" xmlns:r="http://schemas.openxmlformats.org/officeDocument/2006/relationships" xmlns:m="http://schemas.openxmlformats.org/officeDocument/2006/math" xmlns:v="urn:schemas-microsoft-com:vml" xmlns:wp14="http://schemas.microsoft.com/office/word/2010/wordprocessingDrawing" xmlns:wp="http://schemas.openxmlformats.org/drawingml/2006/wordprocessingDrawing" xmlns:w10="urn:schemas-microsoft-com:office:word" xmlns:w="http://schemas.openxmlformats.org/wordprocessingml/2006/main" xmlns:w14="http://schemas.microsoft.com/office/word/2010/wordml" xmlns:w15="http://schemas.microsoft.com/office/word/2012/wordml" xmlns:w16cid="http://schemas.microsoft.com/office/word/2016/wordml/cid" xmlns:w16se="http://schemas.microsoft.com/office/word/2015/wordml/symex" xmlns:wpg="http://schemas.microsoft.com/office/word/2010/wordprocessingGroup" xmlns:wpi="http://schemas.microsoft.com/office/word/2010/wordprocessingInk" xmlns:wne="http://schemas.microsoft.com/office/word/2006/wordml" xmlns:wps="http://schemas.microsoft.com/office/word/2010/wordprocessingShape" mc:Ignorable="w14 w15 w16se w16cid wp14">
+  <w15:person w15:author="Brendan MacLean">
+    <w15:presenceInfo w15:providerId="Windows Live" w15:userId="c3a2a75c91875874"/>
+  </w15:person>
+</w15:people>
 </file>
 
 <file path=word/styles.xml><?xml version="1.0" encoding="utf-8"?>
@@ -8358,7 +8564,7 @@
 </file>
 
 <file path=customXml/itemProps1.xml><?xml version="1.0" encoding="utf-8"?>
-<ds:datastoreItem xmlns:ds="http://schemas.openxmlformats.org/officeDocument/2006/customXml" ds:itemID="{2532A283-CF96-4818-BB01-59282ED42966}">
+<ds:datastoreItem xmlns:ds="http://schemas.openxmlformats.org/officeDocument/2006/customXml" ds:itemID="{9793E829-8635-4BDD-B379-C4CAEA8488AB}">
   <ds:schemaRefs>
     <ds:schemaRef ds:uri="http://schemas.openxmlformats.org/officeDocument/2006/bibliography"/>
   </ds:schemaRefs>

</xml_diff>

<commit_message>
Skyline: Update Skyline Drift Time Predictor Training tutorial with edits from John F.
Former-commit-id: 481c0e6f906fceca2d966004d3b64b6f6572cc67
</commit_message>
<xml_diff>
--- a/pwiz_tools/Skyline/Documentation/Tutorials/Skyline Drift Time Predictor Training.docx
+++ b/pwiz_tools/Skyline/Documentation/Tutorials/Skyline Drift Time Predictor Training.docx
@@ -24,7 +24,10 @@
         <w:t xml:space="preserve"> </w:t>
       </w:r>
       <w:r>
-        <w:t xml:space="preserve">learn how data from a simple mixture can be used to create drift time predictions </w:t>
+        <w:t>learn how data from a simple mixture can be used to create drift time predictions</w:t>
+      </w:r>
+      <w:r>
+        <w:t xml:space="preserve"> </w:t>
       </w:r>
       <w:r>
         <w:t xml:space="preserve">in ion mobility separation (IMS) </w:t>
@@ -39,7 +42,13 @@
         <w:t xml:space="preserve"> </w:t>
       </w:r>
       <w:r>
-        <w:t xml:space="preserve"> By first training on a simple data set, in this case </w:t>
+        <w:t xml:space="preserve"> By first training </w:t>
+      </w:r>
+      <w:r>
+        <w:t xml:space="preserve">with </w:t>
+      </w:r>
+      <w:r>
+        <w:t xml:space="preserve">a simple data set, in this case </w:t>
       </w:r>
       <w:r>
         <w:t>bovine serum albumin (BSA)</w:t>
@@ -57,10 +66,49 @@
         <w:t>to</w:t>
       </w:r>
       <w:r>
-        <w:t xml:space="preserve"> water, </w:t>
-      </w:r>
-      <w:r>
-        <w:t>knowledge of the expected drift time for a given precursor can be used to introduce this ion mobility separation dimension to limit the ions included in chromatogram extraction and thereby increase selectivity and reduce interference from other ions</w:t>
+        <w:t xml:space="preserve"> water,</w:t>
+      </w:r>
+      <w:r>
+        <w:t xml:space="preserve"> drift times and collision cross sections can be added to a Skyline peptide </w:t>
+      </w:r>
+      <w:r>
+        <w:t>document</w:t>
+      </w:r>
+      <w:r>
+        <w:t xml:space="preserve">.  The </w:t>
+      </w:r>
+      <w:r>
+        <w:t>stored</w:t>
+      </w:r>
+      <w:r>
+        <w:t xml:space="preserve"> </w:t>
+      </w:r>
+      <w:r>
+        <w:t>drift tim</w:t>
+      </w:r>
+      <w:r>
+        <w:t>e</w:t>
+      </w:r>
+      <w:r>
+        <w:t xml:space="preserve"> for a given precursor can be used to </w:t>
+      </w:r>
+      <w:r>
+        <w:t xml:space="preserve">increase the selectivity of precursor </w:t>
+      </w:r>
+      <w:r>
+        <w:t xml:space="preserve">and fragment </w:t>
+      </w:r>
+      <w:r>
+        <w:t xml:space="preserve">extracted ion chromatograms above what can be realized by high mass resolution alone, </w:t>
+      </w:r>
+      <w:r>
+        <w:t>thereby reduc</w:t>
+      </w:r>
+      <w:r>
+        <w:t>ing</w:t>
+      </w:r>
+      <w:r>
+        <w:t xml:space="preserve"> interference from other ions</w:t>
       </w:r>
       <w:r>
         <w:t>.</w:t>
@@ -164,11 +212,9 @@
       <w:r>
         <w:t>DriftTimePrediction</w:t>
       </w:r>
-      <w:del w:id="0" w:author="Brendan MacLean" w:date="2017-09-27T15:06:00Z">
-        <w:r>
-          <w:delText>l</w:delText>
-        </w:r>
-      </w:del>
+      <w:r>
+        <w:t>l</w:t>
+      </w:r>
     </w:p>
     <w:p>
       <w:pPr>
@@ -398,14 +444,6 @@
       <w:r>
         <w:t xml:space="preserve">The file </w:t>
       </w:r>
-      <w:del w:id="1" w:author="Brendan MacLean" w:date="2017-09-27T15:06:00Z">
-        <w:r>
-          <w:rPr>
-            <w:i/>
-          </w:rPr>
-          <w:delText>trained_dt_tutorial_</w:delText>
-        </w:r>
-      </w:del>
       <w:r>
         <w:rPr>
           <w:i/>
@@ -521,8 +559,8 @@
       <w:r>
         <w:t xml:space="preserve"> </w:t>
       </w:r>
-      <w:bookmarkStart w:id="2" w:name="OLE_LINK1"/>
-      <w:bookmarkStart w:id="3" w:name="OLE_LINK2"/>
+      <w:bookmarkStart w:id="0" w:name="OLE_LINK1"/>
+      <w:bookmarkStart w:id="1" w:name="OLE_LINK2"/>
       <w:r>
         <w:t>BSA-</w:t>
       </w:r>
@@ -537,8 +575,8 @@
         </w:rPr>
         <w:t>.sky</w:t>
       </w:r>
-      <w:bookmarkEnd w:id="2"/>
-      <w:bookmarkEnd w:id="3"/>
+      <w:bookmarkEnd w:id="0"/>
+      <w:bookmarkEnd w:id="1"/>
       <w:proofErr w:type="spellEnd"/>
       <w:r>
         <w:rPr>
@@ -585,6 +623,9 @@
     <w:p>
       <w:r>
         <w:t>The document has no mass spec results loaded yet, and looks like this:</w:t>
+      </w:r>
+      <w:r>
+        <w:t xml:space="preserve"> </w:t>
       </w:r>
     </w:p>
     <w:p>
@@ -631,7 +672,58 @@
     </w:p>
     <w:p>
       <w:r>
-        <w:t>This document is already set up for full gradient chromatogram extraction without any IMS filtering from the acquisition method of interest, namely “All Ions” or alternating low- and high-energy spectra without precursor isolation.</w:t>
+        <w:t>This document</w:t>
+      </w:r>
+      <w:r>
+        <w:t xml:space="preserve"> is the result of importing </w:t>
+      </w:r>
+      <w:r>
+        <w:t>a peptide search that included a</w:t>
+      </w:r>
+      <w:r>
+        <w:t xml:space="preserve"> BSA digest.  </w:t>
+      </w:r>
+      <w:r>
+        <w:t>I</w:t>
+      </w:r>
+      <w:r>
+        <w:t xml:space="preserve">t </w:t>
+      </w:r>
+      <w:r>
+        <w:t>is set up for full gradient chromatogram extraction</w:t>
+      </w:r>
+      <w:r>
+        <w:t xml:space="preserve"> and at this point does not have any </w:t>
+      </w:r>
+      <w:r>
+        <w:t>I</w:t>
+      </w:r>
+      <w:r>
+        <w:t xml:space="preserve">on </w:t>
+      </w:r>
+      <w:r>
+        <w:t>M</w:t>
+      </w:r>
+      <w:r>
+        <w:t>obility</w:t>
+      </w:r>
+      <w:r>
+        <w:t xml:space="preserve"> information.  The document setting</w:t>
+      </w:r>
+      <w:r>
+        <w:t>s</w:t>
+      </w:r>
+      <w:r>
+        <w:t xml:space="preserve"> are, however, set to accept ion mobility results (data) files.  They can be either standard MS1 data or </w:t>
+      </w:r>
+      <w:r>
+        <w:t xml:space="preserve">“All Ions” </w:t>
+      </w:r>
+      <w:r>
+        <w:t xml:space="preserve">data files with </w:t>
+      </w:r>
+      <w:r>
+        <w:t>alternating low- and high-energy spectra without precursor isolation.</w:t>
       </w:r>
       <w:r>
         <w:t xml:space="preserve"> It is probably worth reviewing the transition settings:</w:t>
@@ -785,11 +877,9 @@
       <w:r>
         <w:t xml:space="preserve"> is checked, Skyline </w:t>
       </w:r>
-      <w:ins w:id="4" w:author="Brendan MacLean" w:date="2017-09-27T15:07:00Z">
-        <w:r>
-          <w:t xml:space="preserve">extracts </w:t>
-        </w:r>
-      </w:ins>
+      <w:r>
+        <w:t xml:space="preserve">extracts </w:t>
+      </w:r>
       <w:r>
         <w:t>a single resolution width around the target m/z, and when it is unchecked Skyline extracts 2x the resolution width, which should increase the total number of ions included in the extraction at the risk increasing interference.</w:t>
       </w:r>
@@ -805,11 +895,14 @@
         <w:t>Include all matching scans</w:t>
       </w:r>
       <w:r>
-        <w:t xml:space="preserve"> option tells Skyline to extract full-gradient chromatograms, which is not usually desirable, but in both the retention time and drift time dimensions we do not yet have enough information to narrow the range we want to consider for the target ions. But, with one of the </w:t>
+        <w:t xml:space="preserve"> option tells Skyline to extract full-gradient chromatograms, which is not usually desirable, but in both the retention time and drift time dimensions we do not yet have enough information to narrow the range we want to consider for the target ions. But, with one of the samples being a BSA standard mix injected into water, you can be reasonably sure of finding the ions of </w:t>
       </w:r>
       <w:r>
         <w:lastRenderedPageBreak/>
-        <w:t>samples being a BSA standard mix injected into water, you can be reasonably sure of finding the ions of interest and training Skyline to restrict the range of consideration in a more complex sample.</w:t>
+        <w:t>interest and training Skyline to restrict the range of consideration in a more complex sample.</w:t>
+      </w:r>
+      <w:r>
+        <w:t xml:space="preserve">  If the initial spectral library document was created under the same chromatographic conditions as the ion mobility data sets, the retention time can be included.</w:t>
       </w:r>
     </w:p>
     <w:p>
@@ -1058,6 +1151,7 @@
     </w:p>
     <w:p>
       <w:r>
+        <w:lastRenderedPageBreak/>
         <w:t xml:space="preserve">The </w:t>
       </w:r>
       <w:r>
@@ -1086,7 +1180,6 @@
         <w:rPr>
           <w:noProof/>
         </w:rPr>
-        <w:lastRenderedPageBreak/>
         <w:t xml:space="preserve"> </w:t>
       </w:r>
       <w:r>
@@ -1412,24 +1505,9 @@
       <w:r>
         <w:t>.</w:t>
       </w:r>
-      <w:ins w:id="5" w:author="Brendan MacLean" w:date="2017-09-27T15:08:00Z">
-        <w:r>
-          <w:t xml:space="preserve"> (</w:t>
-        </w:r>
-        <w:r>
-          <w:t xml:space="preserve">leave </w:t>
-        </w:r>
-      </w:ins>
-      <w:ins w:id="6" w:author="Brendan MacLean" w:date="2017-09-27T15:09:00Z">
-        <w:r>
-          <w:t xml:space="preserve">if already </w:t>
-        </w:r>
-      </w:ins>
-      <w:ins w:id="7" w:author="Brendan MacLean" w:date="2017-09-27T15:08:00Z">
-        <w:r>
-          <w:t>checked)</w:t>
-        </w:r>
-      </w:ins>
+      <w:r>
+        <w:t xml:space="preserve"> (leave if already checked)</w:t>
+      </w:r>
     </w:p>
     <w:p>
       <w:pPr>
@@ -1746,7 +1824,6 @@
           <w:numId w:val="5"/>
         </w:numPr>
         <w:rPr>
-          <w:ins w:id="8" w:author="Brendan MacLean" w:date="2017-09-27T15:19:00Z"/>
           <w:rFonts w:eastAsia="Calibri"/>
         </w:rPr>
       </w:pPr>
@@ -1807,85 +1884,58 @@
           <w:rFonts w:eastAsia="Calibri"/>
         </w:rPr>
       </w:pPr>
-      <w:ins w:id="9" w:author="Brendan MacLean" w:date="2017-09-27T15:19:00Z">
-        <w:r>
-          <w:rPr>
-            <w:rFonts w:eastAsia="Calibri"/>
-          </w:rPr>
-          <w:t>If the water sample</w:t>
-        </w:r>
-      </w:ins>
-      <w:ins w:id="10" w:author="Brendan MacLean" w:date="2017-09-27T15:21:00Z">
-        <w:r>
-          <w:rPr>
-            <w:rFonts w:eastAsia="Calibri"/>
-          </w:rPr>
-          <w:t xml:space="preserve"> (BSA_)</w:t>
-        </w:r>
-      </w:ins>
-      <w:ins w:id="11" w:author="Brendan MacLean" w:date="2017-09-27T15:19:00Z">
-        <w:r>
-          <w:rPr>
-            <w:rFonts w:eastAsia="Calibri"/>
-          </w:rPr>
-          <w:t xml:space="preserve"> appears after the yeast sample in this summary plot,</w:t>
-        </w:r>
-        <w:r>
-          <w:rPr>
-            <w:rFonts w:eastAsia="Calibri"/>
-          </w:rPr>
-          <w:br/>
-        </w:r>
-        <w:bookmarkStart w:id="12" w:name="_GoBack"/>
-        <w:bookmarkEnd w:id="12"/>
-        <w:r>
-          <w:rPr>
-            <w:rFonts w:eastAsia="Calibri"/>
-          </w:rPr>
-          <w:t xml:space="preserve">right-click the </w:t>
-        </w:r>
-      </w:ins>
-      <w:ins w:id="13" w:author="Brendan MacLean" w:date="2017-09-27T15:20:00Z">
-        <w:r>
-          <w:rPr>
-            <w:rFonts w:eastAsia="Calibri"/>
-            <w:b/>
-          </w:rPr>
-          <w:t>Retention Times</w:t>
-        </w:r>
-        <w:r>
-          <w:rPr>
-            <w:rFonts w:eastAsia="Calibri"/>
-          </w:rPr>
-          <w:t xml:space="preserve"> graph, choose </w:t>
-        </w:r>
-        <w:r>
-          <w:rPr>
-            <w:rFonts w:eastAsia="Calibri"/>
-            <w:b/>
-          </w:rPr>
-          <w:t>Order By</w:t>
-        </w:r>
-        <w:r>
-          <w:rPr>
-            <w:rFonts w:eastAsia="Calibri"/>
-          </w:rPr>
-          <w:t xml:space="preserve"> and click </w:t>
-        </w:r>
-        <w:r>
-          <w:rPr>
-            <w:rFonts w:eastAsia="Calibri"/>
-            <w:b/>
-          </w:rPr>
-          <w:t>Document</w:t>
-        </w:r>
-        <w:r>
-          <w:rPr>
-            <w:rFonts w:eastAsia="Calibri"/>
-          </w:rPr>
-          <w:t>.</w:t>
-        </w:r>
-      </w:ins>
+      <w:r>
+        <w:rPr>
+          <w:rFonts w:eastAsia="Calibri"/>
+        </w:rPr>
+        <w:t>If the water sample (BSA_) appears after the yeast sample in this summary plot,</w:t>
+      </w:r>
+      <w:r>
+        <w:rPr>
+          <w:rFonts w:eastAsia="Calibri"/>
+        </w:rPr>
+        <w:br/>
+        <w:t xml:space="preserve">right-click the </w:t>
+      </w:r>
+      <w:r>
+        <w:rPr>
+          <w:rFonts w:eastAsia="Calibri"/>
+          <w:b/>
+        </w:rPr>
+        <w:t>Retention Times</w:t>
+      </w:r>
+      <w:r>
+        <w:rPr>
+          <w:rFonts w:eastAsia="Calibri"/>
+        </w:rPr>
+        <w:t xml:space="preserve"> graph, choose </w:t>
+      </w:r>
+      <w:r>
+        <w:rPr>
+          <w:rFonts w:eastAsia="Calibri"/>
+          <w:b/>
+        </w:rPr>
+        <w:t>Order By</w:t>
+      </w:r>
+      <w:r>
+        <w:rPr>
+          <w:rFonts w:eastAsia="Calibri"/>
+        </w:rPr>
+        <w:t xml:space="preserve"> and click </w:t>
+      </w:r>
+      <w:r>
+        <w:rPr>
+          <w:rFonts w:eastAsia="Calibri"/>
+          <w:b/>
+        </w:rPr>
+        <w:t>Document</w:t>
+      </w:r>
+      <w:r>
+        <w:rPr>
+          <w:rFonts w:eastAsia="Calibri"/>
+        </w:rPr>
+        <w:t>.</w:t>
+      </w:r>
     </w:p>
     <w:p>
       <w:pPr>
@@ -1977,14 +2027,7 @@
         <w:rPr>
           <w:rFonts w:eastAsia="Calibri"/>
         </w:rPr>
-        <w:t xml:space="preserve"> view to the right edge of the Skyline window by clicking in </w:t>
-      </w:r>
-      <w:r>
-        <w:rPr>
-          <w:rFonts w:eastAsia="Calibri"/>
-        </w:rPr>
-        <w:lastRenderedPageBreak/>
-        <w:t>the title bar and dragging until the mouse cursor is inside the right-side docking icon.</w:t>
+        <w:t xml:space="preserve"> view to the right edge of the Skyline window by clicking in the title bar and dragging until the mouse cursor is inside the right-side docking icon.</w:t>
       </w:r>
     </w:p>
     <w:p>
@@ -2002,6 +2045,7 @@
         <w:rPr>
           <w:rFonts w:eastAsia="Calibri"/>
         </w:rPr>
+        <w:lastRenderedPageBreak/>
         <w:t xml:space="preserve">On the </w:t>
       </w:r>
       <w:r>
@@ -2250,14 +2294,12 @@
         </w:rPr>
         <w:t>.</w:t>
       </w:r>
-      <w:ins w:id="14" w:author="Brendan MacLean" w:date="2017-09-27T15:10:00Z">
-        <w:r>
-          <w:rPr>
-            <w:rFonts w:eastAsia="Calibri"/>
-          </w:rPr>
-          <w:t xml:space="preserve"> (leave if already checked)</w:t>
-        </w:r>
-      </w:ins>
+      <w:r>
+        <w:rPr>
+          <w:rFonts w:eastAsia="Calibri"/>
+        </w:rPr>
+        <w:t xml:space="preserve"> (leave if already checked)</w:t>
+      </w:r>
     </w:p>
     <w:p>
       <w:pPr>
@@ -2385,71 +2427,63 @@
         <w:rPr>
           <w:rFonts w:eastAsia="Calibri"/>
         </w:rPr>
+        <w:t xml:space="preserve">The most extreme case you will find is the third peptide </w:t>
+      </w:r>
+      <w:r>
+        <w:rPr>
+          <w:color w:val="000000"/>
+        </w:rPr>
+        <w:t>T</w:t>
+      </w:r>
+      <w:r>
+        <w:rPr>
+          <w:b/>
+          <w:bCs/>
+          <w:color w:val="000000"/>
+          <w:u w:val="single"/>
+        </w:rPr>
+        <w:t>C</w:t>
+      </w:r>
+      <w:r>
+        <w:rPr>
+          <w:color w:val="000000"/>
+        </w:rPr>
+        <w:t>VADESHAG</w:t>
+      </w:r>
+      <w:r>
+        <w:rPr>
+          <w:b/>
+          <w:bCs/>
+          <w:color w:val="000000"/>
+          <w:u w:val="single"/>
+        </w:rPr>
+        <w:t>C</w:t>
+      </w:r>
+      <w:r>
+        <w:rPr>
+          <w:color w:val="000000"/>
+        </w:rPr>
+        <w:t xml:space="preserve">EK where Skyline picks a peak at 3.3 minutes in water and 70 minutes in yeast. When you zoom to 3 minutes in yeast, you will find that </w:t>
+      </w:r>
+      <w:r>
+        <w:rPr>
+          <w:color w:val="000000"/>
+        </w:rPr>
         <w:lastRenderedPageBreak/>
-        <w:t xml:space="preserve">The most extreme case you will find is the third peptide </w:t>
-      </w:r>
-      <w:r>
-        <w:rPr>
-          <w:color w:val="000000"/>
-        </w:rPr>
-        <w:t>T</w:t>
-      </w:r>
-      <w:r>
-        <w:rPr>
-          <w:b/>
-          <w:bCs/>
-          <w:color w:val="000000"/>
-          <w:u w:val="single"/>
-        </w:rPr>
-        <w:t>C</w:t>
-      </w:r>
-      <w:r>
-        <w:rPr>
-          <w:color w:val="000000"/>
-        </w:rPr>
-        <w:t>VADESHAG</w:t>
-      </w:r>
-      <w:r>
-        <w:rPr>
-          <w:b/>
-          <w:bCs/>
-          <w:color w:val="000000"/>
-          <w:u w:val="single"/>
-        </w:rPr>
-        <w:t>C</w:t>
-      </w:r>
-      <w:r>
-        <w:rPr>
-          <w:color w:val="000000"/>
-        </w:rPr>
-        <w:t>EK where Skyline picks a peak at 3.3 minutes in water and 70 minutes in yeast. When you zoom to 3 minutes in yeast, you will find that there is really nothing there for Skyline to pick, and this earliest eluting peptide was lost in the chromatography for the yeast sample.</w:t>
-      </w:r>
-    </w:p>
-    <w:p>
-      <w:pPr>
-        <w:rPr>
-          <w:color w:val="000000"/>
-        </w:rPr>
-      </w:pPr>
-      <w:r>
-        <w:rPr>
-          <w:color w:val="000000"/>
-        </w:rPr>
-        <w:t xml:space="preserve">Make a note of this for your future processing. It turns out this peptide was lost in </w:t>
-      </w:r>
-      <w:proofErr w:type="gramStart"/>
-      <w:r>
-        <w:rPr>
-          <w:color w:val="000000"/>
-        </w:rPr>
-        <w:t>all of</w:t>
-      </w:r>
-      <w:proofErr w:type="gramEnd"/>
-      <w:r>
-        <w:rPr>
-          <w:color w:val="000000"/>
-        </w:rPr>
-        <w:t xml:space="preserve"> the yeast samples in the dilution series you are working with.</w:t>
+        <w:t>there is really nothing there for Skyline to pick, and this earliest eluting peptide was lost in the chromatography for the yeast sample.</w:t>
+      </w:r>
+    </w:p>
+    <w:p>
+      <w:pPr>
+        <w:rPr>
+          <w:color w:val="000000"/>
+        </w:rPr>
+      </w:pPr>
+      <w:r>
+        <w:rPr>
+          <w:color w:val="000000"/>
+        </w:rPr>
+        <w:t>Make a note of this for your future processing. It turns out this peptide was lost in all of the yeast samples in the dilution series you are working with.</w:t>
       </w:r>
     </w:p>
     <w:p>
@@ -3322,7 +3356,19 @@
         <w:rPr>
           <w:color w:val="000000"/>
         </w:rPr>
-        <w:t xml:space="preserve">This is a typical MS1 spectrum for IMS, with obvious separate distributions of ions showing correlation between </w:t>
+        <w:t>This is a typical MS1 spectrum for IM</w:t>
+      </w:r>
+      <w:r>
+        <w:rPr>
+          <w:color w:val="000000"/>
+        </w:rPr>
+        <w:t>-MS data</w:t>
+      </w:r>
+      <w:r>
+        <w:rPr>
+          <w:color w:val="000000"/>
+        </w:rPr>
+        <w:t xml:space="preserve">, with separate distributions of ions showing correlation between </w:t>
       </w:r>
       <w:r>
         <w:rPr>
@@ -3560,38 +3606,16 @@
         <w:rPr>
           <w:color w:val="000000"/>
         </w:rPr>
-        <w:t>You can see the most intense visible ion is also at 25</w:t>
-      </w:r>
-      <w:del w:id="15" w:author="Brendan MacLean" w:date="2017-09-27T15:12:00Z">
-        <w:r>
-          <w:rPr>
-            <w:color w:val="000000"/>
-          </w:rPr>
-          <w:delText xml:space="preserve"> </w:delText>
-        </w:r>
-        <w:r>
-          <w:rPr>
-            <w:i/>
-            <w:color w:val="000000"/>
-          </w:rPr>
-          <w:delText>m/z</w:delText>
-        </w:r>
-      </w:del>
-      <w:ins w:id="16" w:author="Brendan MacLean" w:date="2017-09-27T15:12:00Z">
-        <w:r>
-          <w:rPr>
-            <w:color w:val="000000"/>
-          </w:rPr>
-          <w:t xml:space="preserve"> </w:t>
-        </w:r>
-        <w:proofErr w:type="spellStart"/>
-        <w:r>
-          <w:rPr>
-            <w:color w:val="000000"/>
-          </w:rPr>
-          <w:t>ms</w:t>
-        </w:r>
-      </w:ins>
+        <w:t xml:space="preserve">You can see the most intense visible ion is also at 25 </w:t>
+      </w:r>
+      <w:proofErr w:type="spellStart"/>
+      <w:r>
+        <w:rPr>
+          <w:i/>
+          <w:color w:val="000000"/>
+        </w:rPr>
+        <w:t>msec</w:t>
+      </w:r>
       <w:proofErr w:type="spellEnd"/>
       <w:r>
         <w:rPr>
@@ -3891,15 +3915,42 @@
     </w:p>
     <w:p>
       <w:r>
-        <w:t xml:space="preserve">It should be clear now that the selectivity of chromatogram extraction in MS/MS and even MS1 can be made more selective, reducing the risk of interference from ions being targeted, by extracting from only a limited drift time range around the drift time at which the ion is expected. Like other aspects of targeted extraction, the best way to know when an ion is expected is from a prior measurement, which gets stored (like relative fragment ion abundance in spectral libraries, retention times in </w:t>
-      </w:r>
-      <w:proofErr w:type="spellStart"/>
-      <w:r>
-        <w:t>iRT</w:t>
-      </w:r>
-      <w:proofErr w:type="spellEnd"/>
-      <w:r>
-        <w:t xml:space="preserve"> calculators, and optimal collision energies in optimization libraries). As with spectra in spectral libraries, it is now often possible to get these drift times and even calibrated collisional cross-sections (CCS) from peptide search engine results (with Spectrum Mill and PLGS for Waters).</w:t>
+        <w:t xml:space="preserve">It should be clear now that the selectivity of chromatogram extraction in MS/MS and even MS1 can be made more selective, reducing the risk of interference from ions being targeted, by extracting from only a limited drift time range around the drift time at which the ion is expected. Like other aspects of targeted extraction, </w:t>
+      </w:r>
+      <w:r>
+        <w:t>the highest confidence and selectivity is achieved when retention times and drift times as well as preferential fragment ions are known</w:t>
+      </w:r>
+      <w:r>
+        <w:t xml:space="preserve"> from a prior measurement </w:t>
+      </w:r>
+      <w:r>
+        <w:t>and stored in libraries</w:t>
+      </w:r>
+      <w:r>
+        <w:t>.</w:t>
+      </w:r>
+      <w:r>
+        <w:t xml:space="preserve"> </w:t>
+      </w:r>
+    </w:p>
+    <w:p>
+      <w:r>
+        <w:t>Though not described in this document, it is possible to process “All Ions” data sets which contain MS/MS fragment data with the latest version of Spectrum Mill (</w:t>
+      </w:r>
+      <w:r>
+        <w:t xml:space="preserve">or PLGS for Waters data sets) with the result that the peptide </w:t>
+      </w:r>
+      <w:r>
+        <w:t>spectrum matching</w:t>
+      </w:r>
+      <w:r>
+        <w:t xml:space="preserve"> results already are annotated with drift time and in the case of Agilent data sets, if the data file previously had a </w:t>
+      </w:r>
+      <w:r>
+        <w:t xml:space="preserve">Single Field </w:t>
+      </w:r>
+      <w:r>
+        <w:t xml:space="preserve">calibration applied, then also with collision cross sections.  </w:t>
       </w:r>
     </w:p>
     <w:p>
@@ -3907,7 +3958,62 @@
         <w:t xml:space="preserve">In this tutorial, however, we will use the most broadly applicable approach of </w:t>
       </w:r>
       <w:r>
-        <w:t>learning the drift times directly from a simple sample and then applying it to more complex data.</w:t>
+        <w:t xml:space="preserve">learning the drift times </w:t>
+      </w:r>
+      <w:r>
+        <w:t xml:space="preserve">and collision cross section (if the data files have been </w:t>
+      </w:r>
+      <w:r>
+        <w:t xml:space="preserve">Single Field </w:t>
+      </w:r>
+      <w:r>
+        <w:t xml:space="preserve">calibrated) </w:t>
+      </w:r>
+      <w:r>
+        <w:t xml:space="preserve">directly from </w:t>
+      </w:r>
+      <w:r>
+        <w:t>the BSA standard</w:t>
+      </w:r>
+      <w:r>
+        <w:t xml:space="preserve"> sample and then applying it to more complex data.</w:t>
+      </w:r>
+      <w:r>
+        <w:t xml:space="preserve">  This is accomplished via the Drift Time Predictor.  </w:t>
+      </w:r>
+      <w:r>
+        <w:t xml:space="preserve">Here predictor is meant in the same sense as the Retention Time Predictor, since it is used to predict where the ions will appear in drift time in new runs. </w:t>
+      </w:r>
+      <w:r>
+        <w:t xml:space="preserve">The process proceeds by finding the best </w:t>
+      </w:r>
+      <w:r>
+        <w:lastRenderedPageBreak/>
+        <w:t xml:space="preserve">match in drift time and recording this </w:t>
+      </w:r>
+      <w:r>
+        <w:t>in a library with association to</w:t>
+      </w:r>
+      <w:r>
+        <w:t xml:space="preserve"> respective peptides precursors.  When the file </w:t>
+      </w:r>
+      <w:r>
+        <w:t>h</w:t>
+      </w:r>
+      <w:r>
+        <w:t xml:space="preserve">as previously been </w:t>
+      </w:r>
+      <w:r>
+        <w:t xml:space="preserve">Single Field </w:t>
+      </w:r>
+      <w:r>
+        <w:t>calibrated then the</w:t>
+      </w:r>
+      <w:r>
+        <w:t xml:space="preserve"> library entries are recorded with</w:t>
+      </w:r>
+      <w:r>
+        <w:t xml:space="preserve"> a collision cross section and calibration is applied to determine the actual drift time for each respective data file.</w:t>
       </w:r>
     </w:p>
     <w:p>
@@ -3983,11 +4089,6 @@
       <w:r>
         <w:t>” replicate</w:t>
       </w:r>
-      <w:del w:id="17" w:author="Brendan MacLean" w:date="2017-09-27T15:13:00Z">
-        <w:r>
-          <w:delText>d</w:delText>
-        </w:r>
-      </w:del>
       <w:r>
         <w:t>.</w:t>
       </w:r>
@@ -4001,7 +4102,6 @@
         </w:numPr>
       </w:pPr>
       <w:r>
-        <w:lastRenderedPageBreak/>
         <w:t xml:space="preserve">Click the </w:t>
       </w:r>
       <w:r>
@@ -4021,9 +4121,6 @@
           <w:ilvl w:val="0"/>
           <w:numId w:val="9"/>
         </w:numPr>
-        <w:rPr>
-          <w:ins w:id="18" w:author="Brendan MacLean" w:date="2017-09-27T15:16:00Z"/>
-        </w:rPr>
       </w:pPr>
       <w:r>
         <w:t xml:space="preserve">Click the </w:t>
@@ -4046,29 +4143,29 @@
           <w:numId w:val="9"/>
         </w:numPr>
       </w:pPr>
-      <w:ins w:id="19" w:author="Brendan MacLean" w:date="2017-09-27T15:16:00Z">
-        <w:r>
-          <w:t xml:space="preserve">On the </w:t>
-        </w:r>
-        <w:r>
-          <w:rPr>
-            <w:b/>
-          </w:rPr>
-          <w:t>File</w:t>
-        </w:r>
-        <w:r>
-          <w:t xml:space="preserve"> menu, click </w:t>
-        </w:r>
-        <w:r>
-          <w:rPr>
-            <w:b/>
-          </w:rPr>
-          <w:t>Save</w:t>
-        </w:r>
-        <w:r>
-          <w:t xml:space="preserve"> (ctrl-S) to permanently remove the imported results.</w:t>
-        </w:r>
-      </w:ins>
+      <w:r>
+        <w:t xml:space="preserve">On the </w:t>
+      </w:r>
+      <w:r>
+        <w:rPr>
+          <w:b/>
+        </w:rPr>
+        <w:t>File</w:t>
+      </w:r>
+      <w:r>
+        <w:t xml:space="preserve"> menu, click </w:t>
+      </w:r>
+      <w:r>
+        <w:rPr>
+          <w:b/>
+        </w:rPr>
+        <w:t>Save</w:t>
+      </w:r>
+      <w:r>
+        <w:t xml:space="preserve"> (ctrl-S) to permanently remove the imported results.</w:t>
+      </w:r>
+      <w:bookmarkStart w:id="2" w:name="_GoBack"/>
+      <w:bookmarkEnd w:id="2"/>
     </w:p>
     <w:p>
       <w:r>
@@ -4295,6 +4392,7 @@
         <w:rPr>
           <w:noProof/>
         </w:rPr>
+        <w:lastRenderedPageBreak/>
         <w:drawing>
           <wp:inline distT="0" distB="0" distL="0" distR="0" wp14:anchorId="399AE27B" wp14:editId="1B73481F">
             <wp:extent cx="5124450" cy="4276725"/>
@@ -4334,7 +4432,6 @@
     </w:p>
     <w:p>
       <w:r>
-        <w:lastRenderedPageBreak/>
         <w:t xml:space="preserve">Note that the peptide </w:t>
       </w:r>
       <w:r>
@@ -4387,7 +4484,55 @@
         <w:t xml:space="preserve">also </w:t>
       </w:r>
       <w:r>
-        <w:t>that the CCS column is left empty. With newer data from an Agilent mass spectrometer, the value would be calculated and stored as well, allowing for true drift time prediction in new data sets. In this case, the files do not support CCS calibration. So, you will have to rely on drift time consistency between runs, which will work without issue in this case.</w:t>
+        <w:t xml:space="preserve">that the CCS column is left empty. </w:t>
+      </w:r>
+      <w:r>
+        <w:t xml:space="preserve">As previously mentioned when a </w:t>
+      </w:r>
+      <w:r>
+        <w:t xml:space="preserve">Single Field </w:t>
+      </w:r>
+      <w:r>
+        <w:t xml:space="preserve">calibration has been applied to the data prior to processing, then </w:t>
+      </w:r>
+      <w:r>
+        <w:t xml:space="preserve">the </w:t>
+      </w:r>
+      <w:r>
+        <w:t xml:space="preserve">CCS </w:t>
+      </w:r>
+      <w:r>
+        <w:t xml:space="preserve">value would be calculated and stored as well, allowing for </w:t>
+      </w:r>
+      <w:r>
+        <w:t xml:space="preserve">calibrated </w:t>
+      </w:r>
+      <w:r>
+        <w:t xml:space="preserve">drift time </w:t>
+      </w:r>
+      <w:r>
+        <w:t xml:space="preserve">extraction </w:t>
+      </w:r>
+      <w:r>
+        <w:t xml:space="preserve">in </w:t>
+      </w:r>
+      <w:r>
+        <w:t>all results data sets</w:t>
+      </w:r>
+      <w:r>
+        <w:t>. In this case, the files do not support CCS calibration. So, you will have to rely on drift time consistency between runs, which work</w:t>
+      </w:r>
+      <w:r>
+        <w:t>s</w:t>
+      </w:r>
+      <w:r>
+        <w:t xml:space="preserve"> without issue in this </w:t>
+      </w:r>
+      <w:r>
+        <w:t>example</w:t>
+      </w:r>
+      <w:r>
+        <w:t>.</w:t>
       </w:r>
     </w:p>
     <w:p>
@@ -4463,6 +4608,7 @@
         <w:rPr>
           <w:noProof/>
         </w:rPr>
+        <w:lastRenderedPageBreak/>
         <w:drawing>
           <wp:inline distT="0" distB="0" distL="0" distR="0" wp14:anchorId="75AD6368" wp14:editId="30CEA152">
             <wp:extent cx="3781425" cy="5191125"/>
@@ -4532,7 +4678,6 @@
     </w:p>
     <w:p>
       <w:r>
-        <w:lastRenderedPageBreak/>
         <w:t xml:space="preserve">Before reimporting the </w:t>
       </w:r>
       <w:proofErr w:type="gramStart"/>
@@ -4691,6 +4836,7 @@
         <w:rPr>
           <w:noProof/>
         </w:rPr>
+        <w:lastRenderedPageBreak/>
         <w:drawing>
           <wp:inline distT="0" distB="0" distL="0" distR="0" wp14:anchorId="71213C64" wp14:editId="1616E37E">
             <wp:extent cx="3781425" cy="5753100"/>
@@ -4761,11 +4907,47 @@
     </w:p>
     <w:p>
       <w:pPr>
+        <w:rPr>
+          <w:color w:val="000000"/>
+        </w:rPr>
+      </w:pPr>
+      <w:r>
+        <w:rPr>
+          <w:color w:val="000000"/>
+        </w:rPr>
+        <w:t xml:space="preserve">It is also possible to import MS1 only ion mobility data files. In this case drift times </w:t>
+      </w:r>
+      <w:r>
+        <w:rPr>
+          <w:color w:val="000000"/>
+        </w:rPr>
+        <w:t>or</w:t>
+      </w:r>
+      <w:r>
+        <w:rPr>
+          <w:color w:val="000000"/>
+        </w:rPr>
+        <w:t xml:space="preserve"> collision cross section </w:t>
+      </w:r>
+      <w:r>
+        <w:rPr>
+          <w:color w:val="000000"/>
+        </w:rPr>
+        <w:t>will still be used to apply a filter to MS1 spectra</w:t>
+      </w:r>
+      <w:r>
+        <w:rPr>
+          <w:color w:val="000000"/>
+        </w:rPr>
+        <w:t>.  Not included will be the delta drift times for fragments.  With the increased signal intensity associated with MS1 data and the increased selectivity afforded by ion mobility, workflows that are focused on quantitative results may consider forgoing the inclusion of fragmentation when using ion mobility.</w:t>
+      </w:r>
+    </w:p>
+    <w:p>
+      <w:pPr>
         <w:pStyle w:val="Heading1"/>
         <w:spacing w:after="120"/>
       </w:pPr>
       <w:r>
-        <w:lastRenderedPageBreak/>
         <w:t xml:space="preserve">Reimport the </w:t>
       </w:r>
       <w:r>
@@ -4779,11 +4961,9 @@
       <w:r>
         <w:t xml:space="preserve">To reimport the yeast </w:t>
       </w:r>
-      <w:proofErr w:type="gramStart"/>
-      <w:r>
-        <w:t>data</w:t>
-      </w:r>
-      <w:proofErr w:type="gramEnd"/>
+      <w:r>
+        <w:t>data,</w:t>
+      </w:r>
       <w:r>
         <w:t xml:space="preserve"> do the following:</w:t>
       </w:r>
@@ -4797,6 +4977,7 @@
         </w:numPr>
       </w:pPr>
       <w:r>
+        <w:lastRenderedPageBreak/>
         <w:t xml:space="preserve">From the </w:t>
       </w:r>
       <w:r>
@@ -5779,7 +5960,7 @@
       <w:rPr>
         <w:noProof/>
       </w:rPr>
-      <w:t>25</w:t>
+      <w:t>26</w:t>
     </w:r>
     <w:r>
       <w:fldChar w:fldCharType="end"/>
@@ -7446,14 +7627,6 @@
   </w:num>
   <w:numIdMacAtCleanup w:val="14"/>
 </w:numbering>
-</file>
-
-<file path=word/people.xml><?xml version="1.0" encoding="utf-8"?>
-<w15:people xmlns:wpc="http://schemas.microsoft.com/office/word/2010/wordprocessingCanvas" xmlns:cx="http://schemas.microsoft.com/office/drawing/2014/chartex" xmlns:cx1="http://schemas.microsoft.com/office/drawing/2015/9/8/chartex" xmlns:cx2="http://schemas.microsoft.com/office/drawing/2015/10/21/chartex" xmlns:cx3="http://schemas.microsoft.com/office/drawing/2016/5/9/chartex" xmlns:cx4="http://schemas.microsoft.com/office/drawing/2016/5/10/chartex" xmlns:cx5="http://schemas.microsoft.com/office/drawing/2016/5/11/chartex" xmlns:cx6="http://schemas.microsoft.com/office/drawing/2016/5/12/chartex" xmlns:cx7="http://schemas.microsoft.com/office/drawing/2016/5/13/chartex" xmlns:cx8="http://schemas.microsoft.com/office/drawing/2016/5/14/chartex" xmlns:mc="http://schemas.openxmlformats.org/markup-compatibility/2006" xmlns:aink="http://schemas.microsoft.com/office/drawing/2016/ink" xmlns:am3d="http://schemas.microsoft.com/office/drawing/2017/model3d" xmlns:o="urn:schemas-microsoft-com:office:office" xmlns:r="http://schemas.openxmlformats.org/officeDocument/2006/relationships" xmlns:m="http://schemas.openxmlformats.org/officeDocument/2006/math" xmlns:v="urn:schemas-microsoft-com:vml" xmlns:wp14="http://schemas.microsoft.com/office/word/2010/wordprocessingDrawing" xmlns:wp="http://schemas.openxmlformats.org/drawingml/2006/wordprocessingDrawing" xmlns:w10="urn:schemas-microsoft-com:office:word" xmlns:w="http://schemas.openxmlformats.org/wordprocessingml/2006/main" xmlns:w14="http://schemas.microsoft.com/office/word/2010/wordml" xmlns:w15="http://schemas.microsoft.com/office/word/2012/wordml" xmlns:w16cid="http://schemas.microsoft.com/office/word/2016/wordml/cid" xmlns:w16se="http://schemas.microsoft.com/office/word/2015/wordml/symex" xmlns:wpg="http://schemas.microsoft.com/office/word/2010/wordprocessingGroup" xmlns:wpi="http://schemas.microsoft.com/office/word/2010/wordprocessingInk" xmlns:wne="http://schemas.microsoft.com/office/word/2006/wordml" xmlns:wps="http://schemas.microsoft.com/office/word/2010/wordprocessingShape" mc:Ignorable="w14 w15 w16se w16cid wp14">
-  <w15:person w15:author="Brendan MacLean">
-    <w15:presenceInfo w15:providerId="Windows Live" w15:userId="c3a2a75c91875874"/>
-  </w15:person>
-</w15:people>
 </file>
 
 <file path=word/styles.xml><?xml version="1.0" encoding="utf-8"?>
@@ -8564,7 +8737,7 @@
 </file>
 
 <file path=customXml/itemProps1.xml><?xml version="1.0" encoding="utf-8"?>
-<ds:datastoreItem xmlns:ds="http://schemas.openxmlformats.org/officeDocument/2006/customXml" ds:itemID="{9793E829-8635-4BDD-B379-C4CAEA8488AB}">
+<ds:datastoreItem xmlns:ds="http://schemas.openxmlformats.org/officeDocument/2006/customXml" ds:itemID="{AEEBDEFC-241C-40F3-8CDD-55A789CAEF67}">
   <ds:schemaRefs>
     <ds:schemaRef ds:uri="http://schemas.openxmlformats.org/officeDocument/2006/bibliography"/>
   </ds:schemaRefs>

</xml_diff>